<commit_message>
test route user, change updated  user, asso service
</commit_message>
<xml_diff>
--- a/Documentación/Documentacion-WhiskerWatch.docx
+++ b/Documentación/Documentacion-WhiskerWatch.docx
@@ -49,6 +49,7 @@
           <w:szCs w:val="32"/>
         </w:rPr>
       </w:pPr>
+      <w:proofErr w:type="spellStart"/>
       <w:r>
         <w:rPr>
           <w:rFonts w:ascii="Arial" w:hAnsi="Arial" w:cs="Arial"/>
@@ -60,6 +61,7 @@
         </w:rPr>
         <w:t>WhiskerWatch</w:t>
       </w:r>
+      <w:proofErr w:type="spellEnd"/>
     </w:p>
     <w:p>
       <w:pPr>
@@ -1014,19 +1016,7 @@
               <w:rPr>
                 <w:rStyle w:val="Hipervnculo"/>
               </w:rPr>
-              <w:t>4.4 Inye</w:t>
-            </w:r>
-            <w:r>
-              <w:rPr>
-                <w:rStyle w:val="Hipervnculo"/>
-              </w:rPr>
-              <w:t>c</w:t>
-            </w:r>
-            <w:r>
-              <w:rPr>
-                <w:rStyle w:val="Hipervnculo"/>
-              </w:rPr>
-              <w:t>ción de Dependencias</w:t>
+              <w:t>4.4 Inyección de Dependencias</w:t>
             </w:r>
             <w:r>
               <w:rPr>
@@ -1607,7 +1597,15 @@
         </w:numPr>
       </w:pPr>
       <w:r>
-        <w:t>Back-end desarrollado en Kotlin.</w:t>
+        <w:t>Back-</w:t>
+      </w:r>
+      <w:proofErr w:type="spellStart"/>
+      <w:r>
+        <w:t>end</w:t>
+      </w:r>
+      <w:proofErr w:type="spellEnd"/>
+      <w:r>
+        <w:t xml:space="preserve"> desarrollado en Kotlin.</w:t>
       </w:r>
     </w:p>
     <w:p>
@@ -1619,7 +1617,23 @@
         </w:numPr>
       </w:pPr>
       <w:r>
-        <w:t>La seguridad del back-end con JWT Bearer.</w:t>
+        <w:t>La seguridad del back-</w:t>
+      </w:r>
+      <w:proofErr w:type="spellStart"/>
+      <w:r>
+        <w:t>end</w:t>
+      </w:r>
+      <w:proofErr w:type="spellEnd"/>
+      <w:r>
+        <w:t xml:space="preserve"> con JWT </w:t>
+      </w:r>
+      <w:proofErr w:type="spellStart"/>
+      <w:r>
+        <w:t>Bearer</w:t>
+      </w:r>
+      <w:proofErr w:type="spellEnd"/>
+      <w:r>
+        <w:t>.</w:t>
       </w:r>
     </w:p>
     <w:p>
@@ -1737,6 +1751,7 @@
           </wp:anchor>
         </w:drawing>
       </w:r>
+      <w:proofErr w:type="spellStart"/>
       <w:r>
         <w:rPr>
           <w:b/>
@@ -1744,6 +1759,7 @@
         </w:rPr>
         <w:t>Digitanimal</w:t>
       </w:r>
+      <w:proofErr w:type="spellEnd"/>
     </w:p>
     <w:p>
       <w:pPr>
@@ -1900,8 +1916,17 @@
           <w:b/>
           <w:bCs/>
         </w:rPr>
-        <w:t>Animal Tracker</w:t>
-      </w:r>
+        <w:t xml:space="preserve">Animal </w:t>
+      </w:r>
+      <w:proofErr w:type="spellStart"/>
+      <w:r>
+        <w:rPr>
+          <w:b/>
+          <w:bCs/>
+        </w:rPr>
+        <w:t>Tracker</w:t>
+      </w:r>
+      <w:proofErr w:type="spellEnd"/>
     </w:p>
     <w:p>
       <w:pPr>
@@ -2014,16 +2039,29 @@
       </w:pPr>
       <w:bookmarkStart w:id="10" w:name="_Toc132566045"/>
       <w:r>
-        <w:t>Creación API Rest</w:t>
+        <w:t xml:space="preserve">Creación API </w:t>
+      </w:r>
+      <w:proofErr w:type="spellStart"/>
+      <w:r>
+        <w:t>Rest</w:t>
       </w:r>
       <w:bookmarkEnd w:id="10"/>
+      <w:proofErr w:type="spellEnd"/>
     </w:p>
     <w:p>
       <w:pPr>
         <w:ind w:left="709"/>
       </w:pPr>
       <w:r>
-        <w:t>Para la creación de la API Rest tenemos dos opciones:</w:t>
+        <w:t xml:space="preserve">Para la creación de la API </w:t>
+      </w:r>
+      <w:proofErr w:type="spellStart"/>
+      <w:r>
+        <w:t>Rest</w:t>
+      </w:r>
+      <w:proofErr w:type="spellEnd"/>
+      <w:r>
+        <w:t xml:space="preserve"> tenemos dos opciones:</w:t>
       </w:r>
     </w:p>
     <w:p>
@@ -2050,7 +2088,15 @@
         <w:t xml:space="preserve">Es </w:t>
       </w:r>
       <w:r>
-        <w:t xml:space="preserve">el framework </w:t>
+        <w:t xml:space="preserve">el </w:t>
+      </w:r>
+      <w:proofErr w:type="spellStart"/>
+      <w:r>
+        <w:t>framework</w:t>
+      </w:r>
+      <w:proofErr w:type="spellEnd"/>
+      <w:r>
+        <w:t xml:space="preserve"> </w:t>
       </w:r>
       <w:r>
         <w:t>más utilizad</w:t>
@@ -2228,7 +2274,15 @@
         <w:t xml:space="preserve">- </w:t>
       </w:r>
       <w:r>
-        <w:t>Cuando hay actualizaciones del framework cuesta mucho trabajo migrarlo a la siguiente versión.</w:t>
+        <w:t xml:space="preserve">Cuando hay actualizaciones del </w:t>
+      </w:r>
+      <w:proofErr w:type="spellStart"/>
+      <w:r>
+        <w:t>framework</w:t>
+      </w:r>
+      <w:proofErr w:type="spellEnd"/>
+      <w:r>
+        <w:t xml:space="preserve"> cuesta mucho trabajo migrarlo a la siguiente versión.</w:t>
       </w:r>
     </w:p>
     <w:p>
@@ -2290,8 +2344,13 @@
         <w:t xml:space="preserve">Framework para crear servidores y clientes asíncronos </w:t>
       </w:r>
       <w:r>
-        <w:t>creado por JetBrains</w:t>
-      </w:r>
+        <w:t xml:space="preserve">creado por </w:t>
+      </w:r>
+      <w:proofErr w:type="spellStart"/>
+      <w:r>
+        <w:t>JetBrains</w:t>
+      </w:r>
+      <w:proofErr w:type="spellEnd"/>
       <w:r>
         <w:t>.</w:t>
       </w:r>
@@ -2480,7 +2539,15 @@
     <w:p/>
     <w:p>
       <w:r>
-        <w:t>Para la creación de la API Rest he escogido ktor.</w:t>
+        <w:t xml:space="preserve">Para la creación de la API </w:t>
+      </w:r>
+      <w:proofErr w:type="spellStart"/>
+      <w:r>
+        <w:t>Rest</w:t>
+      </w:r>
+      <w:proofErr w:type="spellEnd"/>
+      <w:r>
+        <w:t xml:space="preserve"> he escogido ktor.</w:t>
       </w:r>
     </w:p>
     <w:p>
@@ -2510,7 +2577,15 @@
         </w:rPr>
       </w:pPr>
       <w:r>
-        <w:t>Además es un framework que he utilizado anteriormente y me gustaría poder mejorar y descubrir más sobre él.</w:t>
+        <w:t xml:space="preserve">Además es un </w:t>
+      </w:r>
+      <w:proofErr w:type="spellStart"/>
+      <w:r>
+        <w:t>framework</w:t>
+      </w:r>
+      <w:proofErr w:type="spellEnd"/>
+      <w:r>
+        <w:t xml:space="preserve"> que he utilizado anteriormente y me gustaría poder mejorar y descubrir más sobre él.</w:t>
       </w:r>
       <w:r>
         <w:br w:type="page"/>
@@ -2783,9 +2858,11 @@
           <w:numId w:val="30"/>
         </w:numPr>
       </w:pPr>
+      <w:proofErr w:type="spellStart"/>
       <w:r>
         <w:t>MariaDB</w:t>
       </w:r>
+      <w:proofErr w:type="spellEnd"/>
     </w:p>
     <w:p>
       <w:pPr>
@@ -2960,9 +3037,11 @@
           <w:numId w:val="30"/>
         </w:numPr>
       </w:pPr>
+      <w:proofErr w:type="spellStart"/>
       <w:r>
         <w:t>Postgresql</w:t>
       </w:r>
+      <w:proofErr w:type="spellEnd"/>
     </w:p>
     <w:p>
       <w:pPr>
@@ -3127,7 +3206,15 @@
         <w:ind w:left="2185"/>
       </w:pPr>
       <w:r>
-        <w:t>- Necesario tener una buena base de el lenguaje SQL.</w:t>
+        <w:t xml:space="preserve">- Necesario tener una buena base </w:t>
+      </w:r>
+      <w:proofErr w:type="spellStart"/>
+      <w:r>
+        <w:t>de el</w:t>
+      </w:r>
+      <w:proofErr w:type="spellEnd"/>
+      <w:r>
+        <w:t xml:space="preserve"> lenguaje SQL.</w:t>
       </w:r>
       <w:r>
         <w:t xml:space="preserve"> </w:t>
@@ -3315,7 +3402,15 @@
         <w:ind w:left="2127"/>
       </w:pPr>
       <w:r>
-        <w:t>- No tiene joins para las consultas.</w:t>
+        <w:t xml:space="preserve">- No tiene </w:t>
+      </w:r>
+      <w:proofErr w:type="spellStart"/>
+      <w:r>
+        <w:t>joins</w:t>
+      </w:r>
+      <w:proofErr w:type="spellEnd"/>
+      <w:r>
+        <w:t xml:space="preserve"> para las consultas.</w:t>
       </w:r>
     </w:p>
     <w:p>
@@ -3370,9 +3465,14 @@
       </w:pPr>
       <w:bookmarkStart w:id="12" w:name="_Toc132566047"/>
       <w:r>
-        <w:t>Front-end</w:t>
+        <w:t>Front-</w:t>
+      </w:r>
+      <w:proofErr w:type="spellStart"/>
+      <w:r>
+        <w:t>end</w:t>
       </w:r>
       <w:bookmarkEnd w:id="12"/>
+      <w:proofErr w:type="spellEnd"/>
     </w:p>
     <w:p>
       <w:pPr>
@@ -3382,9 +3482,11 @@
           <w:numId w:val="30"/>
         </w:numPr>
       </w:pPr>
+      <w:proofErr w:type="spellStart"/>
       <w:r>
         <w:t>Flutter</w:t>
       </w:r>
+      <w:proofErr w:type="spellEnd"/>
     </w:p>
     <w:p>
       <w:pPr>
@@ -3519,7 +3621,15 @@
         <w:ind w:left="2185"/>
       </w:pPr>
       <w:r>
-        <w:t>- Open Source.</w:t>
+        <w:t xml:space="preserve">- Open </w:t>
+      </w:r>
+      <w:proofErr w:type="spellStart"/>
+      <w:r>
+        <w:t>Source</w:t>
+      </w:r>
+      <w:proofErr w:type="spellEnd"/>
+      <w:r>
+        <w:t>.</w:t>
       </w:r>
     </w:p>
     <w:p>
@@ -3585,10 +3695,20 @@
           <w:numId w:val="30"/>
         </w:numPr>
       </w:pPr>
+      <w:proofErr w:type="spellStart"/>
       <w:r>
         <w:lastRenderedPageBreak/>
-        <w:t>Jetpack Compose</w:t>
-      </w:r>
+        <w:t>Jetpack</w:t>
+      </w:r>
+      <w:proofErr w:type="spellEnd"/>
+      <w:r>
+        <w:t xml:space="preserve"> </w:t>
+      </w:r>
+      <w:proofErr w:type="spellStart"/>
+      <w:r>
+        <w:t>Compose</w:t>
+      </w:r>
+      <w:proofErr w:type="spellEnd"/>
     </w:p>
     <w:p>
       <w:pPr>
@@ -3907,8 +4027,13 @@
         <w:ind w:left="2185"/>
       </w:pPr>
       <w:r>
-        <w:t>- Utiliza TypeScript</w:t>
-      </w:r>
+        <w:t xml:space="preserve">- Utiliza </w:t>
+      </w:r>
+      <w:proofErr w:type="spellStart"/>
+      <w:r>
+        <w:t>TypeScript</w:t>
+      </w:r>
+      <w:proofErr w:type="spellEnd"/>
       <w:r>
         <w:t>.</w:t>
       </w:r>
@@ -4065,9 +4190,11 @@
           <w:numId w:val="30"/>
         </w:numPr>
       </w:pPr>
+      <w:proofErr w:type="spellStart"/>
       <w:r>
         <w:t>VueJS</w:t>
       </w:r>
+      <w:proofErr w:type="spellEnd"/>
     </w:p>
     <w:p>
       <w:pPr>
@@ -4215,7 +4342,15 @@
         <w:ind w:left="2185"/>
       </w:pPr>
       <w:r>
-        <w:t>- Necesario combinarlo con Electron para hacer aplicaciones de escritorio y móviles.</w:t>
+        <w:t xml:space="preserve">- Necesario combinarlo con </w:t>
+      </w:r>
+      <w:proofErr w:type="spellStart"/>
+      <w:r>
+        <w:t>Electron</w:t>
+      </w:r>
+      <w:proofErr w:type="spellEnd"/>
+      <w:r>
+        <w:t xml:space="preserve"> para hacer aplicaciones de escritorio y móviles.</w:t>
       </w:r>
     </w:p>
     <w:p>
@@ -4231,10 +4366,12 @@
           <w:numId w:val="30"/>
         </w:numPr>
       </w:pPr>
+      <w:proofErr w:type="spellStart"/>
       <w:r>
         <w:lastRenderedPageBreak/>
         <w:t>React</w:t>
       </w:r>
+      <w:proofErr w:type="spellEnd"/>
     </w:p>
     <w:p>
       <w:pPr>
@@ -4444,9 +4581,11 @@
           <w:numId w:val="30"/>
         </w:numPr>
       </w:pPr>
+      <w:proofErr w:type="spellStart"/>
       <w:r>
         <w:t>Ionic</w:t>
       </w:r>
+      <w:proofErr w:type="spellEnd"/>
     </w:p>
     <w:p>
       <w:pPr>
@@ -4670,85 +4809,121 @@
       <w:pPr>
         <w:pStyle w:val="Ttulo4"/>
         <w:numPr>
-          <w:ilvl w:val="0"/>
-          <w:numId w:val="0"/>
+          <w:ilvl w:val="2"/>
+          <w:numId w:val="40"/>
         </w:numPr>
-        <w:ind w:left="864"/>
-      </w:pPr>
-      <w:r>
-        <w:t>4.4.1 Koin</w:t>
-      </w:r>
-    </w:p>
-    <w:p>
-      <w:pPr>
-        <w:pStyle w:val="Prrafodelista"/>
-        <w:numPr>
-          <w:ilvl w:val="0"/>
-          <w:numId w:val="34"/>
-        </w:numPr>
-      </w:pPr>
-      <w:r>
-        <w:t>Ventajas:</w:t>
-      </w:r>
-    </w:p>
-    <w:p>
-      <w:pPr>
-        <w:pStyle w:val="Prrafodelista"/>
-        <w:numPr>
-          <w:ilvl w:val="0"/>
-          <w:numId w:val="34"/>
-        </w:numPr>
-      </w:pPr>
-      <w:r>
-        <w:t>Deventajas:</w:t>
+      </w:pPr>
+      <w:proofErr w:type="spellStart"/>
+      <w:r>
+        <w:t>Koin</w:t>
+      </w:r>
+      <w:proofErr w:type="spellEnd"/>
+      <w:r>
+        <w:t xml:space="preserve"> VS </w:t>
+      </w:r>
+      <w:proofErr w:type="spellStart"/>
+      <w:r>
+        <w:t>Dagger</w:t>
+      </w:r>
+      <w:proofErr w:type="spellEnd"/>
+    </w:p>
+    <w:p>
+      <w:proofErr w:type="spellStart"/>
+      <w:r>
+        <w:t>Dagger</w:t>
+      </w:r>
+      <w:proofErr w:type="spellEnd"/>
+      <w:r>
+        <w:t xml:space="preserve"> es más eficiente que </w:t>
+      </w:r>
+      <w:proofErr w:type="spellStart"/>
+      <w:r>
+        <w:t>koin</w:t>
+      </w:r>
+      <w:proofErr w:type="spellEnd"/>
+      <w:r>
+        <w:t xml:space="preserve"> ya que genera el código necesario para la inyección de dependencias en tiempo de compilación mientras que </w:t>
+      </w:r>
+      <w:proofErr w:type="spellStart"/>
+      <w:r>
+        <w:t>koin</w:t>
+      </w:r>
+      <w:proofErr w:type="spellEnd"/>
+      <w:r>
+        <w:t xml:space="preserve"> lo genera en tiempo de ejecución. Por lo que las aplicaciones con </w:t>
+      </w:r>
+      <w:proofErr w:type="spellStart"/>
+      <w:r>
+        <w:t>koin</w:t>
+      </w:r>
+      <w:proofErr w:type="spellEnd"/>
+      <w:r>
+        <w:t xml:space="preserve"> tardarán más en ejecutarse.</w:t>
+      </w:r>
+      <w:r>
+        <w:t xml:space="preserve"> </w:t>
       </w:r>
     </w:p>
     <w:p/>
     <w:p>
-      <w:pPr>
-        <w:pStyle w:val="Ttulo4"/>
-        <w:numPr>
-          <w:ilvl w:val="0"/>
-          <w:numId w:val="0"/>
-        </w:numPr>
-        <w:ind w:left="864"/>
-      </w:pPr>
-      <w:r>
-        <w:t>4.4.2 Dagger</w:t>
-      </w:r>
-    </w:p>
-    <w:p>
-      <w:pPr>
-        <w:pStyle w:val="Prrafodelista"/>
-        <w:numPr>
-          <w:ilvl w:val="0"/>
-          <w:numId w:val="38"/>
-        </w:numPr>
-      </w:pPr>
-      <w:r>
-        <w:t>Ventajas:</w:t>
-      </w:r>
-    </w:p>
-    <w:p>
-      <w:pPr>
-        <w:pStyle w:val="Prrafodelista"/>
-        <w:numPr>
-          <w:ilvl w:val="0"/>
-          <w:numId w:val="38"/>
-        </w:numPr>
-      </w:pPr>
-      <w:r>
-        <w:t>Desventajas:</w:t>
+      <w:proofErr w:type="spellStart"/>
+      <w:r>
+        <w:t>Dagger</w:t>
+      </w:r>
+      <w:proofErr w:type="spellEnd"/>
+      <w:r>
+        <w:t xml:space="preserve"> es más complejo de aprender ya que es un inyector de dependencias y necesita mucha configuración antes de empezar a usarlo, mientras que </w:t>
+      </w:r>
+      <w:proofErr w:type="spellStart"/>
+      <w:r>
+        <w:t>koin</w:t>
+      </w:r>
+      <w:proofErr w:type="spellEnd"/>
+      <w:r>
+        <w:t xml:space="preserve"> es un localizador de servicios y es mucho más fácil de aprender.</w:t>
       </w:r>
     </w:p>
     <w:p/>
+    <w:p>
+      <w:r>
+        <w:t>En un localizador de servicios cuando tenemos nuevas dependencias, tendremos que añadir manualmente como se debe generar la dependencia, mientras que en un inyector de dependencias al principio es muy complejo pero el resto del tiempo no tendremos que tocar casi nada de las clases que inyectan las dependencias.</w:t>
+      </w:r>
+    </w:p>
+    <w:p/>
+    <w:p>
+      <w:r>
+        <w:t xml:space="preserve">He elegido </w:t>
+      </w:r>
+      <w:proofErr w:type="spellStart"/>
+      <w:r>
+        <w:t>Koin</w:t>
+      </w:r>
+      <w:proofErr w:type="spellEnd"/>
+      <w:r>
+        <w:t xml:space="preserve"> con Anotaciones porque </w:t>
+      </w:r>
+      <w:r>
+        <w:t xml:space="preserve">ayuda a crear lo necesario para la inyección de dependencias muy fácilmente, se entiende, es muy rápido e </w:t>
+      </w:r>
+      <w:proofErr w:type="spellStart"/>
+      <w:r>
+        <w:t>intuitvo</w:t>
+      </w:r>
+      <w:proofErr w:type="spellEnd"/>
+      <w:r>
+        <w:t>.</w:t>
+      </w:r>
+      <w:r>
+        <w:t xml:space="preserve"> </w:t>
+      </w:r>
+    </w:p>
     <w:p/>
     <w:p>
       <w:pPr>
         <w:pStyle w:val="Ttulo2"/>
         <w:numPr>
           <w:ilvl w:val="0"/>
-          <w:numId w:val="30"/>
+          <w:numId w:val="40"/>
         </w:numPr>
       </w:pPr>
       <w:r>
@@ -4760,7 +4935,7 @@
         <w:pStyle w:val="Ttulo2"/>
         <w:numPr>
           <w:ilvl w:val="0"/>
-          <w:numId w:val="30"/>
+          <w:numId w:val="40"/>
         </w:numPr>
       </w:pPr>
       <w:r>
@@ -4844,14 +5019,27 @@
     <w:r>
       <w:t xml:space="preserve"> de </w:t>
     </w:r>
-    <w:fldSimple w:instr=" NUMPAGES ">
-      <w:r>
-        <w:rPr>
-          <w:noProof/>
-        </w:rPr>
-        <w:t>14</w:t>
-      </w:r>
-    </w:fldSimple>
+    <w:r>
+      <w:fldChar w:fldCharType="begin"/>
+    </w:r>
+    <w:r>
+      <w:instrText xml:space="preserve"> NUMPAGES </w:instrText>
+    </w:r>
+    <w:r>
+      <w:fldChar w:fldCharType="separate"/>
+    </w:r>
+    <w:r>
+      <w:rPr>
+        <w:noProof/>
+      </w:rPr>
+      <w:t>14</w:t>
+    </w:r>
+    <w:r>
+      <w:rPr>
+        <w:noProof/>
+      </w:rPr>
+      <w:fldChar w:fldCharType="end"/>
+    </w:r>
   </w:p>
   <w:p/>
   <w:p/>
@@ -8185,6 +8373,232 @@
     </w:lvl>
   </w:abstractNum>
   <w:abstractNum w:abstractNumId="26" w15:restartNumberingAfterBreak="0">
+    <w:nsid w:val="4D1A314B"/>
+    <w:multiLevelType w:val="multilevel"/>
+    <w:tmpl w:val="7A06ABF0"/>
+    <w:lvl w:ilvl="0">
+      <w:start w:val="4"/>
+      <w:numFmt w:val="decimal"/>
+      <w:lvlText w:val="%1"/>
+      <w:lvlJc w:val="left"/>
+      <w:pPr>
+        <w:ind w:left="435" w:hanging="435"/>
+      </w:pPr>
+      <w:rPr>
+        <w:rFonts w:hint="default"/>
+      </w:rPr>
+    </w:lvl>
+    <w:lvl w:ilvl="1">
+      <w:start w:val="4"/>
+      <w:numFmt w:val="decimal"/>
+      <w:lvlText w:val="%1.%2"/>
+      <w:lvlJc w:val="left"/>
+      <w:pPr>
+        <w:ind w:left="867" w:hanging="435"/>
+      </w:pPr>
+      <w:rPr>
+        <w:rFonts w:hint="default"/>
+      </w:rPr>
+    </w:lvl>
+    <w:lvl w:ilvl="2">
+      <w:start w:val="1"/>
+      <w:numFmt w:val="decimal"/>
+      <w:lvlText w:val="%1.%2.%3"/>
+      <w:lvlJc w:val="left"/>
+      <w:pPr>
+        <w:ind w:left="1584" w:hanging="720"/>
+      </w:pPr>
+      <w:rPr>
+        <w:rFonts w:hint="default"/>
+      </w:rPr>
+    </w:lvl>
+    <w:lvl w:ilvl="3">
+      <w:start w:val="1"/>
+      <w:numFmt w:val="decimal"/>
+      <w:lvlText w:val="%1.%2.%3.%4"/>
+      <w:lvlJc w:val="left"/>
+      <w:pPr>
+        <w:ind w:left="2016" w:hanging="720"/>
+      </w:pPr>
+      <w:rPr>
+        <w:rFonts w:hint="default"/>
+      </w:rPr>
+    </w:lvl>
+    <w:lvl w:ilvl="4">
+      <w:start w:val="1"/>
+      <w:numFmt w:val="decimal"/>
+      <w:lvlText w:val="%1.%2.%3.%4.%5"/>
+      <w:lvlJc w:val="left"/>
+      <w:pPr>
+        <w:ind w:left="2808" w:hanging="1080"/>
+      </w:pPr>
+      <w:rPr>
+        <w:rFonts w:hint="default"/>
+      </w:rPr>
+    </w:lvl>
+    <w:lvl w:ilvl="5">
+      <w:start w:val="1"/>
+      <w:numFmt w:val="decimal"/>
+      <w:lvlText w:val="%1.%2.%3.%4.%5.%6"/>
+      <w:lvlJc w:val="left"/>
+      <w:pPr>
+        <w:ind w:left="3240" w:hanging="1080"/>
+      </w:pPr>
+      <w:rPr>
+        <w:rFonts w:hint="default"/>
+      </w:rPr>
+    </w:lvl>
+    <w:lvl w:ilvl="6">
+      <w:start w:val="1"/>
+      <w:numFmt w:val="decimal"/>
+      <w:lvlText w:val="%1.%2.%3.%4.%5.%6.%7"/>
+      <w:lvlJc w:val="left"/>
+      <w:pPr>
+        <w:ind w:left="4032" w:hanging="1440"/>
+      </w:pPr>
+      <w:rPr>
+        <w:rFonts w:hint="default"/>
+      </w:rPr>
+    </w:lvl>
+    <w:lvl w:ilvl="7">
+      <w:start w:val="1"/>
+      <w:numFmt w:val="decimal"/>
+      <w:lvlText w:val="%1.%2.%3.%4.%5.%6.%7.%8"/>
+      <w:lvlJc w:val="left"/>
+      <w:pPr>
+        <w:ind w:left="4464" w:hanging="1440"/>
+      </w:pPr>
+      <w:rPr>
+        <w:rFonts w:hint="default"/>
+      </w:rPr>
+    </w:lvl>
+    <w:lvl w:ilvl="8">
+      <w:start w:val="1"/>
+      <w:numFmt w:val="decimal"/>
+      <w:lvlText w:val="%1.%2.%3.%4.%5.%6.%7.%8.%9"/>
+      <w:lvlJc w:val="left"/>
+      <w:pPr>
+        <w:ind w:left="4896" w:hanging="1440"/>
+      </w:pPr>
+      <w:rPr>
+        <w:rFonts w:hint="default"/>
+      </w:rPr>
+    </w:lvl>
+  </w:abstractNum>
+  <w:abstractNum w:abstractNumId="27" w15:restartNumberingAfterBreak="0">
+    <w:nsid w:val="4E171E20"/>
+    <w:multiLevelType w:val="hybridMultilevel"/>
+    <w:tmpl w:val="0DCED74E"/>
+    <w:lvl w:ilvl="0" w:tplc="E4B44EC4">
+      <w:start w:val="4"/>
+      <w:numFmt w:val="bullet"/>
+      <w:lvlText w:val="-"/>
+      <w:lvlJc w:val="left"/>
+      <w:pPr>
+        <w:ind w:left="2545" w:hanging="360"/>
+      </w:pPr>
+      <w:rPr>
+        <w:rFonts w:ascii="Calibri" w:eastAsiaTheme="minorEastAsia" w:hAnsi="Calibri" w:cs="Calibri" w:hint="default"/>
+      </w:rPr>
+    </w:lvl>
+    <w:lvl w:ilvl="1" w:tplc="0C0A0003" w:tentative="1">
+      <w:start w:val="1"/>
+      <w:numFmt w:val="bullet"/>
+      <w:lvlText w:val="o"/>
+      <w:lvlJc w:val="left"/>
+      <w:pPr>
+        <w:ind w:left="3265" w:hanging="360"/>
+      </w:pPr>
+      <w:rPr>
+        <w:rFonts w:ascii="Courier New" w:hAnsi="Courier New" w:cs="Courier New" w:hint="default"/>
+      </w:rPr>
+    </w:lvl>
+    <w:lvl w:ilvl="2" w:tplc="0C0A0005" w:tentative="1">
+      <w:start w:val="1"/>
+      <w:numFmt w:val="bullet"/>
+      <w:lvlText w:val=""/>
+      <w:lvlJc w:val="left"/>
+      <w:pPr>
+        <w:ind w:left="3985" w:hanging="360"/>
+      </w:pPr>
+      <w:rPr>
+        <w:rFonts w:ascii="Wingdings" w:hAnsi="Wingdings" w:hint="default"/>
+      </w:rPr>
+    </w:lvl>
+    <w:lvl w:ilvl="3" w:tplc="0C0A0001" w:tentative="1">
+      <w:start w:val="1"/>
+      <w:numFmt w:val="bullet"/>
+      <w:lvlText w:val=""/>
+      <w:lvlJc w:val="left"/>
+      <w:pPr>
+        <w:ind w:left="4705" w:hanging="360"/>
+      </w:pPr>
+      <w:rPr>
+        <w:rFonts w:ascii="Symbol" w:hAnsi="Symbol" w:hint="default"/>
+      </w:rPr>
+    </w:lvl>
+    <w:lvl w:ilvl="4" w:tplc="0C0A0003" w:tentative="1">
+      <w:start w:val="1"/>
+      <w:numFmt w:val="bullet"/>
+      <w:lvlText w:val="o"/>
+      <w:lvlJc w:val="left"/>
+      <w:pPr>
+        <w:ind w:left="5425" w:hanging="360"/>
+      </w:pPr>
+      <w:rPr>
+        <w:rFonts w:ascii="Courier New" w:hAnsi="Courier New" w:cs="Courier New" w:hint="default"/>
+      </w:rPr>
+    </w:lvl>
+    <w:lvl w:ilvl="5" w:tplc="0C0A0005" w:tentative="1">
+      <w:start w:val="1"/>
+      <w:numFmt w:val="bullet"/>
+      <w:lvlText w:val=""/>
+      <w:lvlJc w:val="left"/>
+      <w:pPr>
+        <w:ind w:left="6145" w:hanging="360"/>
+      </w:pPr>
+      <w:rPr>
+        <w:rFonts w:ascii="Wingdings" w:hAnsi="Wingdings" w:hint="default"/>
+      </w:rPr>
+    </w:lvl>
+    <w:lvl w:ilvl="6" w:tplc="0C0A0001" w:tentative="1">
+      <w:start w:val="1"/>
+      <w:numFmt w:val="bullet"/>
+      <w:lvlText w:val=""/>
+      <w:lvlJc w:val="left"/>
+      <w:pPr>
+        <w:ind w:left="6865" w:hanging="360"/>
+      </w:pPr>
+      <w:rPr>
+        <w:rFonts w:ascii="Symbol" w:hAnsi="Symbol" w:hint="default"/>
+      </w:rPr>
+    </w:lvl>
+    <w:lvl w:ilvl="7" w:tplc="0C0A0003" w:tentative="1">
+      <w:start w:val="1"/>
+      <w:numFmt w:val="bullet"/>
+      <w:lvlText w:val="o"/>
+      <w:lvlJc w:val="left"/>
+      <w:pPr>
+        <w:ind w:left="7585" w:hanging="360"/>
+      </w:pPr>
+      <w:rPr>
+        <w:rFonts w:ascii="Courier New" w:hAnsi="Courier New" w:cs="Courier New" w:hint="default"/>
+      </w:rPr>
+    </w:lvl>
+    <w:lvl w:ilvl="8" w:tplc="0C0A0005" w:tentative="1">
+      <w:start w:val="1"/>
+      <w:numFmt w:val="bullet"/>
+      <w:lvlText w:val=""/>
+      <w:lvlJc w:val="left"/>
+      <w:pPr>
+        <w:ind w:left="8305" w:hanging="360"/>
+      </w:pPr>
+      <w:rPr>
+        <w:rFonts w:ascii="Wingdings" w:hAnsi="Wingdings" w:hint="default"/>
+      </w:rPr>
+    </w:lvl>
+  </w:abstractNum>
+  <w:abstractNum w:abstractNumId="28" w15:restartNumberingAfterBreak="0">
     <w:nsid w:val="53D01BDA"/>
     <w:multiLevelType w:val="hybridMultilevel"/>
     <w:tmpl w:val="79D08E0A"/>
@@ -8297,7 +8711,7 @@
       </w:rPr>
     </w:lvl>
   </w:abstractNum>
-  <w:abstractNum w:abstractNumId="27" w15:restartNumberingAfterBreak="0">
+  <w:abstractNum w:abstractNumId="29" w15:restartNumberingAfterBreak="0">
     <w:nsid w:val="590C796B"/>
     <w:multiLevelType w:val="hybridMultilevel"/>
     <w:tmpl w:val="80608290"/>
@@ -8410,7 +8824,7 @@
       </w:rPr>
     </w:lvl>
   </w:abstractNum>
-  <w:abstractNum w:abstractNumId="28" w15:restartNumberingAfterBreak="0">
+  <w:abstractNum w:abstractNumId="30" w15:restartNumberingAfterBreak="0">
     <w:nsid w:val="5C543D79"/>
     <w:multiLevelType w:val="hybridMultilevel"/>
     <w:tmpl w:val="539E6796"/>
@@ -8499,7 +8913,7 @@
       </w:pPr>
     </w:lvl>
   </w:abstractNum>
-  <w:abstractNum w:abstractNumId="29" w15:restartNumberingAfterBreak="0">
+  <w:abstractNum w:abstractNumId="31" w15:restartNumberingAfterBreak="0">
     <w:nsid w:val="5F24355B"/>
     <w:multiLevelType w:val="multilevel"/>
     <w:tmpl w:val="49DC1402"/>
@@ -8636,7 +9050,7 @@
       </w:rPr>
     </w:lvl>
   </w:abstractNum>
-  <w:abstractNum w:abstractNumId="30" w15:restartNumberingAfterBreak="0">
+  <w:abstractNum w:abstractNumId="32" w15:restartNumberingAfterBreak="0">
     <w:nsid w:val="61443255"/>
     <w:multiLevelType w:val="hybridMultilevel"/>
     <w:tmpl w:val="5CD81CB8"/>
@@ -8749,7 +9163,7 @@
       </w:rPr>
     </w:lvl>
   </w:abstractNum>
-  <w:abstractNum w:abstractNumId="31" w15:restartNumberingAfterBreak="0">
+  <w:abstractNum w:abstractNumId="33" w15:restartNumberingAfterBreak="0">
     <w:nsid w:val="68071BB7"/>
     <w:multiLevelType w:val="hybridMultilevel"/>
     <w:tmpl w:val="F4C60936"/>
@@ -8890,7 +9304,7 @@
       </w:rPr>
     </w:lvl>
   </w:abstractNum>
-  <w:abstractNum w:abstractNumId="32" w15:restartNumberingAfterBreak="0">
+  <w:abstractNum w:abstractNumId="34" w15:restartNumberingAfterBreak="0">
     <w:nsid w:val="6B335CF3"/>
     <w:multiLevelType w:val="multilevel"/>
     <w:tmpl w:val="A1C47000"/>
@@ -9027,7 +9441,7 @@
       </w:rPr>
     </w:lvl>
   </w:abstractNum>
-  <w:abstractNum w:abstractNumId="33" w15:restartNumberingAfterBreak="0">
+  <w:abstractNum w:abstractNumId="35" w15:restartNumberingAfterBreak="0">
     <w:nsid w:val="6E29785D"/>
     <w:multiLevelType w:val="hybridMultilevel"/>
     <w:tmpl w:val="CE10EA7E"/>
@@ -9140,7 +9554,7 @@
       </w:rPr>
     </w:lvl>
   </w:abstractNum>
-  <w:abstractNum w:abstractNumId="34" w15:restartNumberingAfterBreak="0">
+  <w:abstractNum w:abstractNumId="36" w15:restartNumberingAfterBreak="0">
     <w:nsid w:val="748C75AA"/>
     <w:multiLevelType w:val="hybridMultilevel"/>
     <w:tmpl w:val="875AF742"/>
@@ -9280,7 +9694,7 @@
       </w:rPr>
     </w:lvl>
   </w:abstractNum>
-  <w:abstractNum w:abstractNumId="35" w15:restartNumberingAfterBreak="0">
+  <w:abstractNum w:abstractNumId="37" w15:restartNumberingAfterBreak="0">
     <w:nsid w:val="77472ABA"/>
     <w:multiLevelType w:val="multilevel"/>
     <w:tmpl w:val="A1C47000"/>
@@ -9417,7 +9831,7 @@
       </w:rPr>
     </w:lvl>
   </w:abstractNum>
-  <w:abstractNum w:abstractNumId="36" w15:restartNumberingAfterBreak="0">
+  <w:abstractNum w:abstractNumId="38" w15:restartNumberingAfterBreak="0">
     <w:nsid w:val="7CE0635F"/>
     <w:multiLevelType w:val="hybridMultilevel"/>
     <w:tmpl w:val="8DCC4F22"/>
@@ -9503,7 +9917,7 @@
       </w:pPr>
     </w:lvl>
   </w:abstractNum>
-  <w:abstractNum w:abstractNumId="37" w15:restartNumberingAfterBreak="0">
+  <w:abstractNum w:abstractNumId="39" w15:restartNumberingAfterBreak="0">
     <w:nsid w:val="7E514E52"/>
     <w:multiLevelType w:val="hybridMultilevel"/>
     <w:tmpl w:val="E5186A8E"/>
@@ -9638,7 +10052,7 @@
     <w:abstractNumId w:val="18"/>
   </w:num>
   <w:num w:numId="8" w16cid:durableId="170222666">
-    <w:abstractNumId w:val="31"/>
+    <w:abstractNumId w:val="33"/>
   </w:num>
   <w:num w:numId="9" w16cid:durableId="1600093786">
     <w:abstractNumId w:val="11"/>
@@ -9653,7 +10067,7 @@
     <w:abstractNumId w:val="23"/>
   </w:num>
   <w:num w:numId="13" w16cid:durableId="571352904">
-    <w:abstractNumId w:val="34"/>
+    <w:abstractNumId w:val="36"/>
   </w:num>
   <w:num w:numId="14" w16cid:durableId="1656446803">
     <w:abstractNumId w:val="16"/>
@@ -9662,7 +10076,7 @@
     <w:abstractNumId w:val="15"/>
   </w:num>
   <w:num w:numId="16" w16cid:durableId="809900131">
-    <w:abstractNumId w:val="37"/>
+    <w:abstractNumId w:val="39"/>
   </w:num>
   <w:num w:numId="17" w16cid:durableId="41176198">
     <w:abstractNumId w:val="6"/>
@@ -9705,28 +10119,28 @@
     <w:abstractNumId w:val="12"/>
   </w:num>
   <w:num w:numId="22" w16cid:durableId="1071540279">
-    <w:abstractNumId w:val="33"/>
+    <w:abstractNumId w:val="35"/>
   </w:num>
   <w:num w:numId="23" w16cid:durableId="1310983813">
-    <w:abstractNumId w:val="26"/>
+    <w:abstractNumId w:val="28"/>
   </w:num>
   <w:num w:numId="24" w16cid:durableId="983779625">
-    <w:abstractNumId w:val="29"/>
+    <w:abstractNumId w:val="31"/>
   </w:num>
   <w:num w:numId="25" w16cid:durableId="649746100">
-    <w:abstractNumId w:val="35"/>
+    <w:abstractNumId w:val="37"/>
   </w:num>
   <w:num w:numId="26" w16cid:durableId="1954820238">
-    <w:abstractNumId w:val="32"/>
+    <w:abstractNumId w:val="34"/>
   </w:num>
   <w:num w:numId="27" w16cid:durableId="818352339">
-    <w:abstractNumId w:val="36"/>
+    <w:abstractNumId w:val="38"/>
   </w:num>
   <w:num w:numId="28" w16cid:durableId="1399204112">
     <w:abstractNumId w:val="14"/>
   </w:num>
   <w:num w:numId="29" w16cid:durableId="407309596">
-    <w:abstractNumId w:val="28"/>
+    <w:abstractNumId w:val="30"/>
   </w:num>
   <w:num w:numId="30" w16cid:durableId="1519807970">
     <w:abstractNumId w:val="24"/>
@@ -9735,10 +10149,10 @@
     <w:abstractNumId w:val="10"/>
   </w:num>
   <w:num w:numId="32" w16cid:durableId="2006743412">
-    <w:abstractNumId w:val="30"/>
+    <w:abstractNumId w:val="32"/>
   </w:num>
   <w:num w:numId="33" w16cid:durableId="7705">
-    <w:abstractNumId w:val="27"/>
+    <w:abstractNumId w:val="29"/>
   </w:num>
   <w:num w:numId="34" w16cid:durableId="969703042">
     <w:abstractNumId w:val="9"/>
@@ -9754,6 +10168,12 @@
   </w:num>
   <w:num w:numId="38" w16cid:durableId="1971787972">
     <w:abstractNumId w:val="21"/>
+  </w:num>
+  <w:num w:numId="39" w16cid:durableId="1476332076">
+    <w:abstractNumId w:val="27"/>
+  </w:num>
+  <w:num w:numId="40" w16cid:durableId="1417479313">
+    <w:abstractNumId w:val="26"/>
   </w:num>
   <w:numIdMacAtCleanup w:val="26"/>
 </w:numbering>

</xml_diff>

<commit_message>
cambios ktor, docu, diag
</commit_message>
<xml_diff>
--- a/Documentación/Documentacion-WhiskerWatch.docx
+++ b/Documentación/Documentacion-WhiskerWatch.docx
@@ -405,10 +405,10 @@
       <w:pPr>
         <w:spacing w:before="120" w:after="120"/>
       </w:pPr>
-      <w:bookmarkStart w:id="0" w:name="_Toc305140984"/>
-      <w:bookmarkStart w:id="1" w:name="_Toc448077881"/>
-      <w:bookmarkStart w:id="2" w:name="_Toc432448736"/>
-      <w:bookmarkStart w:id="3" w:name="_Toc399432562"/>
+      <w:bookmarkStart w:id="0" w:name="_Toc399432562"/>
+      <w:bookmarkStart w:id="1" w:name="_Toc432448736"/>
+      <w:bookmarkStart w:id="2" w:name="_Toc448077881"/>
+      <w:bookmarkStart w:id="3" w:name="_Toc305140984"/>
     </w:p>
     <w:bookmarkEnd w:id="3" w:displacedByCustomXml="next"/>
     <w:bookmarkEnd w:id="2" w:displacedByCustomXml="next"/>
@@ -5608,16 +5608,16 @@
           <w:noProof/>
         </w:rPr>
         <w:drawing>
-          <wp:anchor distT="0" distB="0" distL="114300" distR="114300" simplePos="0" relativeHeight="251674624" behindDoc="0" locked="0" layoutInCell="1" allowOverlap="1" wp14:anchorId="5D8C357A" wp14:editId="16A41B98">
+          <wp:anchor distT="0" distB="0" distL="114300" distR="114300" simplePos="0" relativeHeight="251674624" behindDoc="0" locked="0" layoutInCell="1" allowOverlap="1" wp14:anchorId="5D8C357A" wp14:editId="74022C99">
             <wp:simplePos x="0" y="0"/>
             <wp:positionH relativeFrom="column">
-              <wp:posOffset>3305285</wp:posOffset>
+              <wp:posOffset>3308985</wp:posOffset>
             </wp:positionH>
             <wp:positionV relativeFrom="paragraph">
-              <wp:posOffset>347648</wp:posOffset>
+              <wp:posOffset>345440</wp:posOffset>
             </wp:positionV>
-            <wp:extent cx="2661285" cy="3227705"/>
-            <wp:effectExtent l="0" t="0" r="5715" b="0"/>
+            <wp:extent cx="3141345" cy="3810000"/>
+            <wp:effectExtent l="0" t="0" r="1905" b="0"/>
             <wp:wrapSquare wrapText="bothSides"/>
             <wp:docPr id="20" name="Imagen 20" descr="Diagrama&#10;&#10;Descripción generada automáticamente"/>
             <wp:cNvGraphicFramePr>
@@ -5645,7 +5645,7 @@
                   <pic:spPr>
                     <a:xfrm>
                       <a:off x="0" y="0"/>
-                      <a:ext cx="2661285" cy="3227705"/>
+                      <a:ext cx="3141345" cy="3810000"/>
                     </a:xfrm>
                     <a:prstGeom prst="rect">
                       <a:avLst/>
@@ -5728,16 +5728,24 @@
     <w:p>
       <w:pPr>
         <w:jc w:val="center"/>
-      </w:pPr>
-      <w:r>
         <w:rPr>
           <w:noProof/>
         </w:rPr>
+      </w:pPr>
+    </w:p>
+    <w:p>
+      <w:pPr>
+        <w:jc w:val="center"/>
+      </w:pPr>
+      <w:r>
+        <w:rPr>
+          <w:noProof/>
+        </w:rPr>
         <w:drawing>
-          <wp:inline distT="0" distB="0" distL="0" distR="0" wp14:anchorId="6B6A4B4B" wp14:editId="4F76EA1F">
-            <wp:extent cx="3546282" cy="2316396"/>
-            <wp:effectExtent l="0" t="0" r="0" b="8255"/>
-            <wp:docPr id="21" name="Imagen 21" descr="Diagrama&#10;&#10;Descripción generada automáticamente"/>
+          <wp:inline distT="0" distB="0" distL="0" distR="0" wp14:anchorId="7CB49338" wp14:editId="41BF2F1C">
+            <wp:extent cx="4349336" cy="2943225"/>
+            <wp:effectExtent l="0" t="0" r="0" b="0"/>
+            <wp:docPr id="1591726409" name="Imagen 1" descr="Diagrama&#10;&#10;Descripción generada automáticamente"/>
             <wp:cNvGraphicFramePr>
               <a:graphicFrameLocks xmlns:a="http://schemas.openxmlformats.org/drawingml/2006/main" noChangeAspect="1"/>
             </wp:cNvGraphicFramePr>
@@ -5745,10 +5753,10 @@
               <a:graphicData uri="http://schemas.openxmlformats.org/drawingml/2006/picture">
                 <pic:pic xmlns:pic="http://schemas.openxmlformats.org/drawingml/2006/picture">
                   <pic:nvPicPr>
-                    <pic:cNvPr id="21" name="Imagen 21" descr="Diagrama&#10;&#10;Descripción generada automáticamente"/>
+                    <pic:cNvPr id="1591726409" name="Imagen 1" descr="Diagrama&#10;&#10;Descripción generada automáticamente"/>
                     <pic:cNvPicPr/>
                   </pic:nvPicPr>
-                  <pic:blipFill>
+                  <pic:blipFill rotWithShape="1">
                     <a:blip r:embed="rId25">
                       <a:extLst>
                         <a:ext uri="{28A0092B-C50C-407E-A947-70E740481C1C}">
@@ -5756,18 +5764,25 @@
                         </a:ext>
                       </a:extLst>
                     </a:blip>
-                    <a:stretch>
-                      <a:fillRect/>
-                    </a:stretch>
+                    <a:srcRect r="21352"/>
+                    <a:stretch/>
                   </pic:blipFill>
-                  <pic:spPr>
+                  <pic:spPr bwMode="auto">
                     <a:xfrm>
                       <a:off x="0" y="0"/>
-                      <a:ext cx="3576025" cy="2335824"/>
+                      <a:ext cx="4358018" cy="2949100"/>
                     </a:xfrm>
                     <a:prstGeom prst="rect">
                       <a:avLst/>
                     </a:prstGeom>
+                    <a:ln>
+                      <a:noFill/>
+                    </a:ln>
+                    <a:extLst>
+                      <a:ext uri="{53640926-AAD7-44D8-BBD7-CCE9431645EC}">
+                        <a14:shadowObscured xmlns:a14="http://schemas.microsoft.com/office/drawing/2010/main"/>
+                      </a:ext>
+                    </a:extLst>
                   </pic:spPr>
                 </pic:pic>
               </a:graphicData>
@@ -5800,16 +5815,24 @@
     <w:p>
       <w:pPr>
         <w:jc w:val="center"/>
-      </w:pPr>
-      <w:r>
         <w:rPr>
           <w:noProof/>
         </w:rPr>
+      </w:pPr>
+    </w:p>
+    <w:p>
+      <w:pPr>
+        <w:jc w:val="center"/>
+      </w:pPr>
+      <w:r>
+        <w:rPr>
+          <w:noProof/>
+        </w:rPr>
         <w:drawing>
-          <wp:inline distT="0" distB="0" distL="0" distR="0" wp14:anchorId="683F4C29" wp14:editId="063A9D39">
-            <wp:extent cx="3568328" cy="2321781"/>
-            <wp:effectExtent l="0" t="0" r="0" b="2540"/>
-            <wp:docPr id="22" name="Imagen 22" descr="Diagrama&#10;&#10;Descripción generada automáticamente"/>
+          <wp:inline distT="0" distB="0" distL="0" distR="0" wp14:anchorId="1845F6C7" wp14:editId="7A474992">
+            <wp:extent cx="4467225" cy="2867660"/>
+            <wp:effectExtent l="0" t="0" r="9525" b="8890"/>
+            <wp:docPr id="465352654" name="Imagen 2" descr="Diagrama&#10;&#10;Descripción generada automáticamente"/>
             <wp:cNvGraphicFramePr>
               <a:graphicFrameLocks xmlns:a="http://schemas.openxmlformats.org/drawingml/2006/main" noChangeAspect="1"/>
             </wp:cNvGraphicFramePr>
@@ -5817,10 +5840,10 @@
               <a:graphicData uri="http://schemas.openxmlformats.org/drawingml/2006/picture">
                 <pic:pic xmlns:pic="http://schemas.openxmlformats.org/drawingml/2006/picture">
                   <pic:nvPicPr>
-                    <pic:cNvPr id="22" name="Imagen 22" descr="Diagrama&#10;&#10;Descripción generada automáticamente"/>
+                    <pic:cNvPr id="465352654" name="Imagen 2" descr="Diagrama&#10;&#10;Descripción generada automáticamente"/>
                     <pic:cNvPicPr/>
                   </pic:nvPicPr>
-                  <pic:blipFill>
+                  <pic:blipFill rotWithShape="1">
                     <a:blip r:embed="rId26">
                       <a:extLst>
                         <a:ext uri="{28A0092B-C50C-407E-A947-70E740481C1C}">
@@ -5828,18 +5851,25 @@
                         </a:ext>
                       </a:extLst>
                     </a:blip>
-                    <a:stretch>
-                      <a:fillRect/>
-                    </a:stretch>
+                    <a:srcRect r="25932"/>
+                    <a:stretch/>
                   </pic:blipFill>
-                  <pic:spPr>
+                  <pic:spPr bwMode="auto">
                     <a:xfrm>
                       <a:off x="0" y="0"/>
-                      <a:ext cx="3643761" cy="2370863"/>
+                      <a:ext cx="4467225" cy="2867660"/>
                     </a:xfrm>
                     <a:prstGeom prst="rect">
                       <a:avLst/>
                     </a:prstGeom>
+                    <a:ln>
+                      <a:noFill/>
+                    </a:ln>
+                    <a:extLst>
+                      <a:ext uri="{53640926-AAD7-44D8-BBD7-CCE9431645EC}">
+                        <a14:shadowObscured xmlns:a14="http://schemas.microsoft.com/office/drawing/2010/main"/>
+                      </a:ext>
+                    </a:extLst>
                   </pic:spPr>
                 </pic:pic>
               </a:graphicData>
@@ -5849,6 +5879,16 @@
       </w:r>
     </w:p>
     <w:p>
+      <w:r>
+        <w:br w:type="page"/>
+      </w:r>
+    </w:p>
+    <w:p>
+      <w:pPr>
+        <w:jc w:val="center"/>
+      </w:pPr>
+    </w:p>
+    <w:p>
       <w:pPr>
         <w:pStyle w:val="Ttulo3"/>
         <w:numPr>
@@ -5880,10 +5920,10 @@
           <w:noProof/>
         </w:rPr>
         <w:drawing>
-          <wp:inline distT="0" distB="0" distL="0" distR="0" wp14:anchorId="1282C5EE" wp14:editId="6BBAC809">
-            <wp:extent cx="3586038" cy="2334059"/>
-            <wp:effectExtent l="0" t="0" r="0" b="9525"/>
-            <wp:docPr id="23" name="Imagen 23" descr="Diagrama&#10;&#10;Descripción generada automáticamente"/>
+          <wp:inline distT="0" distB="0" distL="0" distR="0" wp14:anchorId="61FFA32A" wp14:editId="19C360A8">
+            <wp:extent cx="5181600" cy="3252470"/>
+            <wp:effectExtent l="0" t="0" r="0" b="5080"/>
+            <wp:docPr id="858736169" name="Imagen 3" descr="Diagrama&#10;&#10;Descripción generada automáticamente"/>
             <wp:cNvGraphicFramePr>
               <a:graphicFrameLocks xmlns:a="http://schemas.openxmlformats.org/drawingml/2006/main" noChangeAspect="1"/>
             </wp:cNvGraphicFramePr>
@@ -5891,10 +5931,10 @@
               <a:graphicData uri="http://schemas.openxmlformats.org/drawingml/2006/picture">
                 <pic:pic xmlns:pic="http://schemas.openxmlformats.org/drawingml/2006/picture">
                   <pic:nvPicPr>
-                    <pic:cNvPr id="23" name="Imagen 23" descr="Diagrama&#10;&#10;Descripción generada automáticamente"/>
+                    <pic:cNvPr id="858736169" name="Imagen 3" descr="Diagrama&#10;&#10;Descripción generada automáticamente"/>
                     <pic:cNvPicPr/>
                   </pic:nvPicPr>
-                  <pic:blipFill>
+                  <pic:blipFill rotWithShape="1">
                     <a:blip r:embed="rId27">
                       <a:extLst>
                         <a:ext uri="{28A0092B-C50C-407E-A947-70E740481C1C}">
@@ -5902,18 +5942,25 @@
                         </a:ext>
                       </a:extLst>
                     </a:blip>
-                    <a:stretch>
-                      <a:fillRect/>
-                    </a:stretch>
+                    <a:srcRect r="14087"/>
+                    <a:stretch/>
                   </pic:blipFill>
-                  <pic:spPr>
+                  <pic:spPr bwMode="auto">
                     <a:xfrm>
                       <a:off x="0" y="0"/>
-                      <a:ext cx="3604223" cy="2345895"/>
+                      <a:ext cx="5181600" cy="3252470"/>
                     </a:xfrm>
                     <a:prstGeom prst="rect">
                       <a:avLst/>
                     </a:prstGeom>
+                    <a:ln>
+                      <a:noFill/>
+                    </a:ln>
+                    <a:extLst>
+                      <a:ext uri="{53640926-AAD7-44D8-BBD7-CCE9431645EC}">
+                        <a14:shadowObscured xmlns:a14="http://schemas.microsoft.com/office/drawing/2010/main"/>
+                      </a:ext>
+                    </a:extLst>
                   </pic:spPr>
                 </pic:pic>
               </a:graphicData>
@@ -5932,7 +5979,6 @@
       </w:pPr>
       <w:bookmarkStart w:id="19" w:name="_Toc133427040"/>
       <w:r>
-        <w:lastRenderedPageBreak/>
         <w:t>Back-</w:t>
       </w:r>
       <w:proofErr w:type="spellStart"/>
@@ -6072,6 +6118,7 @@
         <w:rPr>
           <w:noProof/>
         </w:rPr>
+        <w:lastRenderedPageBreak/>
         <w:drawing>
           <wp:anchor distT="0" distB="0" distL="114300" distR="114300" simplePos="0" relativeHeight="251676672" behindDoc="0" locked="0" layoutInCell="1" allowOverlap="1" wp14:anchorId="65A42C0B" wp14:editId="0F56F899">
             <wp:simplePos x="0" y="0"/>
@@ -9066,22 +9113,19 @@
     </w:p>
     <w:p>
       <w:r>
-        <w:rPr>
-          <w:noProof/>
-        </w:rPr>
         <w:drawing>
-          <wp:anchor distT="0" distB="0" distL="114300" distR="114300" simplePos="0" relativeHeight="251701248" behindDoc="0" locked="0" layoutInCell="1" allowOverlap="1" wp14:anchorId="06C8DA73" wp14:editId="26D3D62D">
+          <wp:anchor distT="0" distB="0" distL="114300" distR="114300" simplePos="0" relativeHeight="251709440" behindDoc="0" locked="0" layoutInCell="1" allowOverlap="1" wp14:anchorId="2F9AF9BD" wp14:editId="06A0EA64">
             <wp:simplePos x="0" y="0"/>
             <wp:positionH relativeFrom="column">
-              <wp:posOffset>-187353</wp:posOffset>
+              <wp:posOffset>-188846</wp:posOffset>
             </wp:positionH>
             <wp:positionV relativeFrom="paragraph">
-              <wp:posOffset>8752</wp:posOffset>
+              <wp:posOffset>163933</wp:posOffset>
             </wp:positionV>
-            <wp:extent cx="3749675" cy="3498215"/>
-            <wp:effectExtent l="0" t="0" r="3175" b="6985"/>
+            <wp:extent cx="4298315" cy="3327400"/>
+            <wp:effectExtent l="0" t="0" r="6985" b="6350"/>
             <wp:wrapSquare wrapText="bothSides"/>
-            <wp:docPr id="46" name="Imagen 46" descr="Texto&#10;&#10;Descripción generada automáticamente"/>
+            <wp:docPr id="584671906" name="Imagen 1" descr="Texto&#10;&#10;Descripción generada automáticamente"/>
             <wp:cNvGraphicFramePr>
               <a:graphicFrameLocks xmlns:a="http://schemas.openxmlformats.org/drawingml/2006/main" noChangeAspect="1"/>
             </wp:cNvGraphicFramePr>
@@ -9089,7 +9133,7 @@
               <a:graphicData uri="http://schemas.openxmlformats.org/drawingml/2006/picture">
                 <pic:pic xmlns:pic="http://schemas.openxmlformats.org/drawingml/2006/picture">
                   <pic:nvPicPr>
-                    <pic:cNvPr id="46" name="Imagen 46" descr="Texto&#10;&#10;Descripción generada automáticamente"/>
+                    <pic:cNvPr id="584671906" name="Imagen 1" descr="Texto&#10;&#10;Descripción generada automáticamente"/>
                     <pic:cNvPicPr/>
                   </pic:nvPicPr>
                   <pic:blipFill>
@@ -9107,7 +9151,7 @@
                   <pic:spPr>
                     <a:xfrm>
                       <a:off x="0" y="0"/>
-                      <a:ext cx="3749675" cy="3498215"/>
+                      <a:ext cx="4298315" cy="3327400"/>
                     </a:xfrm>
                     <a:prstGeom prst="rect">
                       <a:avLst/>
@@ -9190,7 +9234,13 @@
         <w:t>Post</w:t>
       </w:r>
       <w:r>
-        <w:t>: Salvar un mapa, recibimos unos datos específicos, estos datos deben pasar una validación, si la pasan salvamos en el servicio y si ha salido todo correctamente devolvemos el dato salvado, sino devolvemos error.</w:t>
+        <w:t xml:space="preserve">: Salvar un mapa, recibimos unos datos específicos, estos datos deben pasar una validación, si la pasan salvamos en el servicio y si ha salido todo correctamente </w:t>
+      </w:r>
+      <w:r>
+        <w:t xml:space="preserve">creamos el calendario y el foro correspondiente a la nueva localización y </w:t>
+      </w:r>
+      <w:r>
+        <w:t>devolvemos el dato salvado, sino devolvemos error.</w:t>
       </w:r>
     </w:p>
     <w:p>
@@ -9198,25 +9248,22 @@
         <w:br w:type="page"/>
       </w:r>
     </w:p>
-    <w:p/>
-    <w:p>
-      <w:r>
-        <w:rPr>
-          <w:noProof/>
-        </w:rPr>
+    <w:p>
+      <w:r>
+        <w:lastRenderedPageBreak/>
         <w:drawing>
-          <wp:anchor distT="0" distB="0" distL="114300" distR="114300" simplePos="0" relativeHeight="251702272" behindDoc="0" locked="0" layoutInCell="1" allowOverlap="1" wp14:anchorId="38612C76" wp14:editId="39F7181C">
+          <wp:anchor distT="0" distB="0" distL="114300" distR="114300" simplePos="0" relativeHeight="251710464" behindDoc="0" locked="0" layoutInCell="1" allowOverlap="1" wp14:anchorId="01B10040" wp14:editId="5B30BFE7">
             <wp:simplePos x="0" y="0"/>
             <wp:positionH relativeFrom="column">
-              <wp:posOffset>-274817</wp:posOffset>
+              <wp:posOffset>-326892</wp:posOffset>
             </wp:positionH>
             <wp:positionV relativeFrom="paragraph">
-              <wp:posOffset>22225</wp:posOffset>
+              <wp:posOffset>100034</wp:posOffset>
             </wp:positionV>
-            <wp:extent cx="4364355" cy="3357880"/>
-            <wp:effectExtent l="0" t="0" r="0" b="0"/>
+            <wp:extent cx="4398010" cy="3987165"/>
+            <wp:effectExtent l="0" t="0" r="2540" b="0"/>
             <wp:wrapSquare wrapText="bothSides"/>
-            <wp:docPr id="51" name="Imagen 51" descr="Texto&#10;&#10;Descripción generada automáticamente"/>
+            <wp:docPr id="2007382820" name="Imagen 1" descr="Texto&#10;&#10;Descripción generada automáticamente"/>
             <wp:cNvGraphicFramePr>
               <a:graphicFrameLocks xmlns:a="http://schemas.openxmlformats.org/drawingml/2006/main" noChangeAspect="1"/>
             </wp:cNvGraphicFramePr>
@@ -9224,7 +9271,7 @@
               <a:graphicData uri="http://schemas.openxmlformats.org/drawingml/2006/picture">
                 <pic:pic xmlns:pic="http://schemas.openxmlformats.org/drawingml/2006/picture">
                   <pic:nvPicPr>
-                    <pic:cNvPr id="51" name="Imagen 51" descr="Texto&#10;&#10;Descripción generada automáticamente"/>
+                    <pic:cNvPr id="2007382820" name="Imagen 1" descr="Texto&#10;&#10;Descripción generada automáticamente"/>
                     <pic:cNvPicPr/>
                   </pic:nvPicPr>
                   <pic:blipFill>
@@ -9242,7 +9289,7 @@
                   <pic:spPr>
                     <a:xfrm>
                       <a:off x="0" y="0"/>
-                      <a:ext cx="4364355" cy="3357880"/>
+                      <a:ext cx="4398010" cy="3987165"/>
                     </a:xfrm>
                     <a:prstGeom prst="rect">
                       <a:avLst/>
@@ -9260,6 +9307,8 @@
           </wp:anchor>
         </w:drawing>
       </w:r>
+    </w:p>
+    <w:p>
       <w:r>
         <w:t xml:space="preserve">- </w:t>
       </w:r>
@@ -9300,10 +9349,20 @@
         <w:t xml:space="preserve">: Eliminar un mapa por un id dado ( Esta acción solamente la pueden realizar los administradores). </w:t>
       </w:r>
       <w:r>
-        <w:t>Realizamos el eliminado en el servicio, si todo ha salido correctamente devolvemos sin contenido y sino devolvemos error.</w:t>
+        <w:t xml:space="preserve">Realizamos el eliminado en el servicio, si todo ha salido correctamente </w:t>
+      </w:r>
+      <w:r>
+        <w:t xml:space="preserve">eliminamos el foro y el calendario asignado a esa localización y </w:t>
+      </w:r>
+      <w:r>
+        <w:t>devolvemos sin contenido y sino devolvemos error.</w:t>
       </w:r>
     </w:p>
     <w:p/>
+    <w:p/>
+    <w:p/>
+    <w:p/>
+    <w:p/>
     <w:p>
       <w:pPr>
         <w:rPr>
@@ -9313,22 +9372,19 @@
     </w:p>
     <w:p>
       <w:r>
-        <w:rPr>
-          <w:noProof/>
-        </w:rPr>
         <w:drawing>
-          <wp:anchor distT="0" distB="0" distL="114300" distR="114300" simplePos="0" relativeHeight="251703296" behindDoc="0" locked="0" layoutInCell="1" allowOverlap="1" wp14:anchorId="56CB526A" wp14:editId="70CB5D7A">
+          <wp:anchor distT="0" distB="0" distL="114300" distR="114300" simplePos="0" relativeHeight="251711488" behindDoc="0" locked="0" layoutInCell="1" allowOverlap="1" wp14:anchorId="21A11EE4" wp14:editId="0B9F9ED9">
             <wp:simplePos x="0" y="0"/>
             <wp:positionH relativeFrom="column">
-              <wp:posOffset>-330835</wp:posOffset>
+              <wp:posOffset>-539676</wp:posOffset>
             </wp:positionH>
             <wp:positionV relativeFrom="paragraph">
-              <wp:posOffset>79127</wp:posOffset>
+              <wp:posOffset>162560</wp:posOffset>
             </wp:positionV>
-            <wp:extent cx="4086860" cy="2035175"/>
-            <wp:effectExtent l="0" t="0" r="8890" b="3175"/>
+            <wp:extent cx="4805045" cy="2816860"/>
+            <wp:effectExtent l="0" t="0" r="0" b="2540"/>
             <wp:wrapSquare wrapText="bothSides"/>
-            <wp:docPr id="52" name="Imagen 52" descr="Texto&#10;&#10;Descripción generada automáticamente"/>
+            <wp:docPr id="117243625" name="Imagen 1" descr="Texto&#10;&#10;Descripción generada automáticamente"/>
             <wp:cNvGraphicFramePr>
               <a:graphicFrameLocks xmlns:a="http://schemas.openxmlformats.org/drawingml/2006/main" noChangeAspect="1"/>
             </wp:cNvGraphicFramePr>
@@ -9336,10 +9392,10 @@
               <a:graphicData uri="http://schemas.openxmlformats.org/drawingml/2006/picture">
                 <pic:pic xmlns:pic="http://schemas.openxmlformats.org/drawingml/2006/picture">
                   <pic:nvPicPr>
-                    <pic:cNvPr id="52" name="Imagen 52" descr="Texto&#10;&#10;Descripción generada automáticamente"/>
+                    <pic:cNvPr id="117243625" name="Imagen 1" descr="Texto&#10;&#10;Descripción generada automáticamente"/>
                     <pic:cNvPicPr/>
                   </pic:nvPicPr>
-                  <pic:blipFill rotWithShape="1">
+                  <pic:blipFill>
                     <a:blip r:embed="rId53">
                       <a:extLst>
                         <a:ext uri="{28A0092B-C50C-407E-A947-70E740481C1C}">
@@ -9347,25 +9403,18 @@
                         </a:ext>
                       </a:extLst>
                     </a:blip>
-                    <a:srcRect b="51120"/>
-                    <a:stretch/>
+                    <a:stretch>
+                      <a:fillRect/>
+                    </a:stretch>
                   </pic:blipFill>
-                  <pic:spPr bwMode="auto">
+                  <pic:spPr>
                     <a:xfrm>
                       <a:off x="0" y="0"/>
-                      <a:ext cx="4086860" cy="2035175"/>
+                      <a:ext cx="4805045" cy="2816860"/>
                     </a:xfrm>
                     <a:prstGeom prst="rect">
                       <a:avLst/>
                     </a:prstGeom>
-                    <a:ln>
-                      <a:noFill/>
-                    </a:ln>
-                    <a:extLst>
-                      <a:ext uri="{53640926-AAD7-44D8-BBD7-CCE9431645EC}">
-                        <a14:shadowObscured xmlns:a14="http://schemas.microsoft.com/office/drawing/2010/main"/>
-                      </a:ext>
-                    </a:extLst>
                   </pic:spPr>
                 </pic:pic>
               </a:graphicData>
@@ -9410,7 +9459,13 @@
       </w:r>
       <w:proofErr w:type="spellEnd"/>
       <w:r>
-        <w:t>: Eliminar un mapa por causa de adopción de la colonia en esa localización por un id dado (Esta acción solamente la pueden realizar las asociaciones y los administradores ). Realizamos el eliminado por adopción en el servicio, si todo ha salido correctamente devolvemos sin contenido y sino devolvemos error.</w:t>
+        <w:t xml:space="preserve">: Eliminar un mapa por causa de adopción de la colonia en esa localización por un id dado (Esta acción solamente la pueden realizar las asociaciones y los administradores ). Realizamos el eliminado por adopción en el servicio, si todo ha salido correctamente </w:t>
+      </w:r>
+      <w:r>
+        <w:t xml:space="preserve">eliminamos el foro y el calendario asignados a esa localización y </w:t>
+      </w:r>
+      <w:r>
+        <w:t>devolvemos sin contenido y sino devolvemos error.</w:t>
       </w:r>
     </w:p>
     <w:p>
@@ -11095,7 +11150,15 @@
     </w:p>
     <w:p>
       <w:r>
-        <w:t xml:space="preserve">Para realizar los test debemos por cada llamada que se haga a el repositorio en la función del servicio a probar, poner un </w:t>
+        <w:t xml:space="preserve">Para realizar </w:t>
+      </w:r>
+      <w:proofErr w:type="gramStart"/>
+      <w:r>
+        <w:t>los test</w:t>
+      </w:r>
+      <w:proofErr w:type="gramEnd"/>
+      <w:r>
+        <w:t xml:space="preserve"> debemos por cada llamada que se haga a el repositorio en la función del servicio a probar, poner un </w:t>
       </w:r>
       <w:proofErr w:type="spellStart"/>
       <w:r>

</xml_diff>

<commit_message>
eliminar un perfil listo
</commit_message>
<xml_diff>
--- a/Documentación/Documentacion-WhiskerWatch.docx
+++ b/Documentación/Documentacion-WhiskerWatch.docx
@@ -405,10 +405,10 @@
       <w:pPr>
         <w:spacing w:before="120" w:after="120"/>
       </w:pPr>
-      <w:bookmarkStart w:id="0" w:name="_Toc399432562"/>
-      <w:bookmarkStart w:id="1" w:name="_Toc432448736"/>
-      <w:bookmarkStart w:id="2" w:name="_Toc448077881"/>
-      <w:bookmarkStart w:id="3" w:name="_Toc305140984"/>
+      <w:bookmarkStart w:id="0" w:name="_Toc305140984"/>
+      <w:bookmarkStart w:id="1" w:name="_Toc448077881"/>
+      <w:bookmarkStart w:id="2" w:name="_Toc432448736"/>
+      <w:bookmarkStart w:id="3" w:name="_Toc399432562"/>
     </w:p>
     <w:bookmarkEnd w:id="3" w:displacedByCustomXml="next"/>
     <w:bookmarkEnd w:id="2" w:displacedByCustomXml="next"/>
@@ -443,6 +443,10 @@
         <w:p>
           <w:pPr>
             <w:pStyle w:val="TDC2"/>
+            <w:rPr>
+              <w:kern w:val="2"/>
+              <w14:ligatures w14:val="standardContextual"/>
+            </w:rPr>
           </w:pPr>
           <w:r>
             <w:fldChar w:fldCharType="begin"/>
@@ -453,7 +457,7 @@
           <w:r>
             <w:fldChar w:fldCharType="separate"/>
           </w:r>
-          <w:hyperlink w:anchor="_Toc133427025" w:history="1">
+          <w:hyperlink w:anchor="_Toc135855890" w:history="1">
             <w:r>
               <w:rPr>
                 <w:rStyle w:val="Hipervnculo"/>
@@ -461,6 +465,10 @@
               <w:t>1.</w:t>
             </w:r>
             <w:r>
+              <w:rPr>
+                <w:kern w:val="2"/>
+                <w14:ligatures w14:val="standardContextual"/>
+              </w:rPr>
               <w:tab/>
             </w:r>
             <w:r>
@@ -485,7 +493,7 @@
               <w:rPr>
                 <w:webHidden/>
               </w:rPr>
-              <w:instrText xml:space="preserve"> PAGEREF _Toc133427025 \h </w:instrText>
+              <w:instrText xml:space="preserve"> PAGEREF _Toc135855890 \h </w:instrText>
             </w:r>
             <w:r>
               <w:rPr>
@@ -515,8 +523,12 @@
         <w:p>
           <w:pPr>
             <w:pStyle w:val="TDC2"/>
+            <w:rPr>
+              <w:kern w:val="2"/>
+              <w14:ligatures w14:val="standardContextual"/>
+            </w:rPr>
           </w:pPr>
-          <w:hyperlink w:anchor="_Toc133427026" w:history="1">
+          <w:hyperlink w:anchor="_Toc135855891" w:history="1">
             <w:r>
               <w:rPr>
                 <w:rStyle w:val="Hipervnculo"/>
@@ -524,6 +536,10 @@
               <w:t>2.</w:t>
             </w:r>
             <w:r>
+              <w:rPr>
+                <w:kern w:val="2"/>
+                <w14:ligatures w14:val="standardContextual"/>
+              </w:rPr>
               <w:tab/>
             </w:r>
             <w:r>
@@ -548,7 +564,7 @@
               <w:rPr>
                 <w:webHidden/>
               </w:rPr>
-              <w:instrText xml:space="preserve"> PAGEREF _Toc133427026 \h </w:instrText>
+              <w:instrText xml:space="preserve"> PAGEREF _Toc135855891 \h </w:instrText>
             </w:r>
             <w:r>
               <w:rPr>
@@ -578,8 +594,12 @@
         <w:p>
           <w:pPr>
             <w:pStyle w:val="TDC3"/>
+            <w:rPr>
+              <w:kern w:val="2"/>
+              <w14:ligatures w14:val="standardContextual"/>
+            </w:rPr>
           </w:pPr>
-          <w:hyperlink w:anchor="_Toc133427027" w:history="1">
+          <w:hyperlink w:anchor="_Toc135855892" w:history="1">
             <w:r>
               <w:rPr>
                 <w:rStyle w:val="Hipervnculo"/>
@@ -602,7 +622,7 @@
               <w:rPr>
                 <w:webHidden/>
               </w:rPr>
-              <w:instrText xml:space="preserve"> PAGEREF _Toc133427027 \h </w:instrText>
+              <w:instrText xml:space="preserve"> PAGEREF _Toc135855892 \h </w:instrText>
             </w:r>
             <w:r>
               <w:rPr>
@@ -632,8 +652,12 @@
         <w:p>
           <w:pPr>
             <w:pStyle w:val="TDC3"/>
+            <w:rPr>
+              <w:kern w:val="2"/>
+              <w14:ligatures w14:val="standardContextual"/>
+            </w:rPr>
           </w:pPr>
-          <w:hyperlink w:anchor="_Toc133427028" w:history="1">
+          <w:hyperlink w:anchor="_Toc135855893" w:history="1">
             <w:r>
               <w:rPr>
                 <w:rStyle w:val="Hipervnculo"/>
@@ -656,7 +680,7 @@
               <w:rPr>
                 <w:webHidden/>
               </w:rPr>
-              <w:instrText xml:space="preserve"> PAGEREF _Toc133427028 \h </w:instrText>
+              <w:instrText xml:space="preserve"> PAGEREF _Toc135855893 \h </w:instrText>
             </w:r>
             <w:r>
               <w:rPr>
@@ -686,8 +710,12 @@
         <w:p>
           <w:pPr>
             <w:pStyle w:val="TDC2"/>
+            <w:rPr>
+              <w:kern w:val="2"/>
+              <w14:ligatures w14:val="standardContextual"/>
+            </w:rPr>
           </w:pPr>
-          <w:hyperlink w:anchor="_Toc133427029" w:history="1">
+          <w:hyperlink w:anchor="_Toc135855894" w:history="1">
             <w:r>
               <w:rPr>
                 <w:rStyle w:val="Hipervnculo"/>
@@ -695,6 +723,10 @@
               <w:t>3.</w:t>
             </w:r>
             <w:r>
+              <w:rPr>
+                <w:kern w:val="2"/>
+                <w14:ligatures w14:val="standardContextual"/>
+              </w:rPr>
               <w:tab/>
             </w:r>
             <w:r>
@@ -719,7 +751,7 @@
               <w:rPr>
                 <w:webHidden/>
               </w:rPr>
-              <w:instrText xml:space="preserve"> PAGEREF _Toc133427029 \h </w:instrText>
+              <w:instrText xml:space="preserve"> PAGEREF _Toc135855894 \h </w:instrText>
             </w:r>
             <w:r>
               <w:rPr>
@@ -749,8 +781,12 @@
         <w:p>
           <w:pPr>
             <w:pStyle w:val="TDC2"/>
+            <w:rPr>
+              <w:kern w:val="2"/>
+              <w14:ligatures w14:val="standardContextual"/>
+            </w:rPr>
           </w:pPr>
-          <w:hyperlink w:anchor="_Toc133427030" w:history="1">
+          <w:hyperlink w:anchor="_Toc135855895" w:history="1">
             <w:r>
               <w:rPr>
                 <w:rStyle w:val="Hipervnculo"/>
@@ -758,6 +794,10 @@
               <w:t>4.</w:t>
             </w:r>
             <w:r>
+              <w:rPr>
+                <w:kern w:val="2"/>
+                <w14:ligatures w14:val="standardContextual"/>
+              </w:rPr>
               <w:tab/>
             </w:r>
             <w:r>
@@ -782,7 +822,7 @@
               <w:rPr>
                 <w:webHidden/>
               </w:rPr>
-              <w:instrText xml:space="preserve"> PAGEREF _Toc133427030 \h </w:instrText>
+              <w:instrText xml:space="preserve"> PAGEREF _Toc135855895 \h </w:instrText>
             </w:r>
             <w:r>
               <w:rPr>
@@ -815,8 +855,12 @@
             <w:tabs>
               <w:tab w:val="left" w:pos="1540"/>
             </w:tabs>
+            <w:rPr>
+              <w:kern w:val="2"/>
+              <w14:ligatures w14:val="standardContextual"/>
+            </w:rPr>
           </w:pPr>
-          <w:hyperlink w:anchor="_Toc133427031" w:history="1">
+          <w:hyperlink w:anchor="_Toc135855896" w:history="1">
             <w:r>
               <w:rPr>
                 <w:rStyle w:val="Hipervnculo"/>
@@ -824,6 +868,10 @@
               <w:t>4.1</w:t>
             </w:r>
             <w:r>
+              <w:rPr>
+                <w:kern w:val="2"/>
+                <w14:ligatures w14:val="standardContextual"/>
+              </w:rPr>
               <w:tab/>
             </w:r>
             <w:r>
@@ -848,7 +896,7 @@
               <w:rPr>
                 <w:webHidden/>
               </w:rPr>
-              <w:instrText xml:space="preserve"> PAGEREF _Toc133427031 \h </w:instrText>
+              <w:instrText xml:space="preserve"> PAGEREF _Toc135855896 \h </w:instrText>
             </w:r>
             <w:r>
               <w:rPr>
@@ -881,8 +929,12 @@
             <w:tabs>
               <w:tab w:val="left" w:pos="1540"/>
             </w:tabs>
+            <w:rPr>
+              <w:kern w:val="2"/>
+              <w14:ligatures w14:val="standardContextual"/>
+            </w:rPr>
           </w:pPr>
-          <w:hyperlink w:anchor="_Toc133427032" w:history="1">
+          <w:hyperlink w:anchor="_Toc135855897" w:history="1">
             <w:r>
               <w:rPr>
                 <w:rStyle w:val="Hipervnculo"/>
@@ -890,6 +942,10 @@
               <w:t>4.2</w:t>
             </w:r>
             <w:r>
+              <w:rPr>
+                <w:kern w:val="2"/>
+                <w14:ligatures w14:val="standardContextual"/>
+              </w:rPr>
               <w:tab/>
             </w:r>
             <w:r>
@@ -914,7 +970,7 @@
               <w:rPr>
                 <w:webHidden/>
               </w:rPr>
-              <w:instrText xml:space="preserve"> PAGEREF _Toc133427032 \h </w:instrText>
+              <w:instrText xml:space="preserve"> PAGEREF _Toc135855897 \h </w:instrText>
             </w:r>
             <w:r>
               <w:rPr>
@@ -947,8 +1003,12 @@
             <w:tabs>
               <w:tab w:val="left" w:pos="1540"/>
             </w:tabs>
+            <w:rPr>
+              <w:kern w:val="2"/>
+              <w14:ligatures w14:val="standardContextual"/>
+            </w:rPr>
           </w:pPr>
-          <w:hyperlink w:anchor="_Toc133427033" w:history="1">
+          <w:hyperlink w:anchor="_Toc135855898" w:history="1">
             <w:r>
               <w:rPr>
                 <w:rStyle w:val="Hipervnculo"/>
@@ -956,6 +1016,10 @@
               <w:t>4.3</w:t>
             </w:r>
             <w:r>
+              <w:rPr>
+                <w:kern w:val="2"/>
+                <w14:ligatures w14:val="standardContextual"/>
+              </w:rPr>
               <w:tab/>
             </w:r>
             <w:r>
@@ -980,7 +1044,7 @@
               <w:rPr>
                 <w:webHidden/>
               </w:rPr>
-              <w:instrText xml:space="preserve"> PAGEREF _Toc133427033 \h </w:instrText>
+              <w:instrText xml:space="preserve"> PAGEREF _Toc135855898 \h </w:instrText>
             </w:r>
             <w:r>
               <w:rPr>
@@ -1010,8 +1074,12 @@
         <w:p>
           <w:pPr>
             <w:pStyle w:val="TDC3"/>
+            <w:rPr>
+              <w:kern w:val="2"/>
+              <w14:ligatures w14:val="standardContextual"/>
+            </w:rPr>
           </w:pPr>
-          <w:hyperlink w:anchor="_Toc133427034" w:history="1">
+          <w:hyperlink w:anchor="_Toc135855899" w:history="1">
             <w:r>
               <w:rPr>
                 <w:rStyle w:val="Hipervnculo"/>
@@ -1034,7 +1102,7 @@
               <w:rPr>
                 <w:webHidden/>
               </w:rPr>
-              <w:instrText xml:space="preserve"> PAGEREF _Toc133427034 \h </w:instrText>
+              <w:instrText xml:space="preserve"> PAGEREF _Toc135855899 \h </w:instrText>
             </w:r>
             <w:r>
               <w:rPr>
@@ -1064,8 +1132,12 @@
         <w:p>
           <w:pPr>
             <w:pStyle w:val="TDC2"/>
+            <w:rPr>
+              <w:kern w:val="2"/>
+              <w14:ligatures w14:val="standardContextual"/>
+            </w:rPr>
           </w:pPr>
-          <w:hyperlink w:anchor="_Toc133427035" w:history="1">
+          <w:hyperlink w:anchor="_Toc135855900" w:history="1">
             <w:r>
               <w:rPr>
                 <w:rStyle w:val="Hipervnculo"/>
@@ -1073,6 +1145,10 @@
               <w:t>5</w:t>
             </w:r>
             <w:r>
+              <w:rPr>
+                <w:kern w:val="2"/>
+                <w14:ligatures w14:val="standardContextual"/>
+              </w:rPr>
               <w:tab/>
             </w:r>
             <w:r>
@@ -1097,7 +1173,7 @@
               <w:rPr>
                 <w:webHidden/>
               </w:rPr>
-              <w:instrText xml:space="preserve"> PAGEREF _Toc133427035 \h </w:instrText>
+              <w:instrText xml:space="preserve"> PAGEREF _Toc135855900 \h </w:instrText>
             </w:r>
             <w:r>
               <w:rPr>
@@ -1127,8 +1203,12 @@
         <w:p>
           <w:pPr>
             <w:pStyle w:val="TDC2"/>
+            <w:rPr>
+              <w:kern w:val="2"/>
+              <w14:ligatures w14:val="standardContextual"/>
+            </w:rPr>
           </w:pPr>
-          <w:hyperlink w:anchor="_Toc133427036" w:history="1">
+          <w:hyperlink w:anchor="_Toc135855901" w:history="1">
             <w:r>
               <w:rPr>
                 <w:rStyle w:val="Hipervnculo"/>
@@ -1136,6 +1216,10 @@
               <w:t>6</w:t>
             </w:r>
             <w:r>
+              <w:rPr>
+                <w:kern w:val="2"/>
+                <w14:ligatures w14:val="standardContextual"/>
+              </w:rPr>
               <w:tab/>
             </w:r>
             <w:r>
@@ -1160,7 +1244,7 @@
               <w:rPr>
                 <w:webHidden/>
               </w:rPr>
-              <w:instrText xml:space="preserve"> PAGEREF _Toc133427036 \h </w:instrText>
+              <w:instrText xml:space="preserve"> PAGEREF _Toc135855901 \h </w:instrText>
             </w:r>
             <w:r>
               <w:rPr>
@@ -1190,8 +1274,12 @@
         <w:p>
           <w:pPr>
             <w:pStyle w:val="TDC3"/>
+            <w:rPr>
+              <w:kern w:val="2"/>
+              <w14:ligatures w14:val="standardContextual"/>
+            </w:rPr>
           </w:pPr>
-          <w:hyperlink w:anchor="_Toc133427037" w:history="1">
+          <w:hyperlink w:anchor="_Toc135855902" w:history="1">
             <w:r>
               <w:rPr>
                 <w:rStyle w:val="Hipervnculo"/>
@@ -1214,7 +1302,7 @@
               <w:rPr>
                 <w:webHidden/>
               </w:rPr>
-              <w:instrText xml:space="preserve"> PAGEREF _Toc133427037 \h </w:instrText>
+              <w:instrText xml:space="preserve"> PAGEREF _Toc135855902 \h </w:instrText>
             </w:r>
             <w:r>
               <w:rPr>
@@ -1244,8 +1332,12 @@
         <w:p>
           <w:pPr>
             <w:pStyle w:val="TDC3"/>
+            <w:rPr>
+              <w:kern w:val="2"/>
+              <w14:ligatures w14:val="standardContextual"/>
+            </w:rPr>
           </w:pPr>
-          <w:hyperlink w:anchor="_Toc133427038" w:history="1">
+          <w:hyperlink w:anchor="_Toc135855903" w:history="1">
             <w:r>
               <w:rPr>
                 <w:rStyle w:val="Hipervnculo"/>
@@ -1268,7 +1360,7 @@
               <w:rPr>
                 <w:webHidden/>
               </w:rPr>
-              <w:instrText xml:space="preserve"> PAGEREF _Toc133427038 \h </w:instrText>
+              <w:instrText xml:space="preserve"> PAGEREF _Toc135855903 \h </w:instrText>
             </w:r>
             <w:r>
               <w:rPr>
@@ -1298,8 +1390,12 @@
         <w:p>
           <w:pPr>
             <w:pStyle w:val="TDC3"/>
+            <w:rPr>
+              <w:kern w:val="2"/>
+              <w14:ligatures w14:val="standardContextual"/>
+            </w:rPr>
           </w:pPr>
-          <w:hyperlink w:anchor="_Toc133427039" w:history="1">
+          <w:hyperlink w:anchor="_Toc135855904" w:history="1">
             <w:r>
               <w:rPr>
                 <w:rStyle w:val="Hipervnculo"/>
@@ -1322,7 +1418,7 @@
               <w:rPr>
                 <w:webHidden/>
               </w:rPr>
-              <w:instrText xml:space="preserve"> PAGEREF _Toc133427039 \h </w:instrText>
+              <w:instrText xml:space="preserve"> PAGEREF _Toc135855904 \h </w:instrText>
             </w:r>
             <w:r>
               <w:rPr>
@@ -1339,7 +1435,7 @@
               <w:rPr>
                 <w:webHidden/>
               </w:rPr>
-              <w:t>12</w:t>
+              <w:t>13</w:t>
             </w:r>
             <w:r>
               <w:rPr>
@@ -1352,8 +1448,12 @@
         <w:p>
           <w:pPr>
             <w:pStyle w:val="TDC2"/>
+            <w:rPr>
+              <w:kern w:val="2"/>
+              <w14:ligatures w14:val="standardContextual"/>
+            </w:rPr>
           </w:pPr>
-          <w:hyperlink w:anchor="_Toc133427040" w:history="1">
+          <w:hyperlink w:anchor="_Toc135855905" w:history="1">
             <w:r>
               <w:rPr>
                 <w:rStyle w:val="Hipervnculo"/>
@@ -1361,6 +1461,10 @@
               <w:t>7</w:t>
             </w:r>
             <w:r>
+              <w:rPr>
+                <w:kern w:val="2"/>
+                <w14:ligatures w14:val="standardContextual"/>
+              </w:rPr>
               <w:tab/>
             </w:r>
             <w:r>
@@ -1385,7 +1489,7 @@
               <w:rPr>
                 <w:webHidden/>
               </w:rPr>
-              <w:instrText xml:space="preserve"> PAGEREF _Toc133427040 \h </w:instrText>
+              <w:instrText xml:space="preserve"> PAGEREF _Toc135855905 \h </w:instrText>
             </w:r>
             <w:r>
               <w:rPr>
@@ -1415,8 +1519,12 @@
         <w:p>
           <w:pPr>
             <w:pStyle w:val="TDC3"/>
+            <w:rPr>
+              <w:kern w:val="2"/>
+              <w14:ligatures w14:val="standardContextual"/>
+            </w:rPr>
           </w:pPr>
-          <w:hyperlink w:anchor="_Toc133427041" w:history="1">
+          <w:hyperlink w:anchor="_Toc135855906" w:history="1">
             <w:r>
               <w:rPr>
                 <w:rStyle w:val="Hipervnculo"/>
@@ -1439,7 +1547,7 @@
               <w:rPr>
                 <w:webHidden/>
               </w:rPr>
-              <w:instrText xml:space="preserve"> PAGEREF _Toc133427041 \h </w:instrText>
+              <w:instrText xml:space="preserve"> PAGEREF _Toc135855906 \h </w:instrText>
             </w:r>
             <w:r>
               <w:rPr>
@@ -1469,8 +1577,12 @@
         <w:p>
           <w:pPr>
             <w:pStyle w:val="TDC3"/>
+            <w:rPr>
+              <w:kern w:val="2"/>
+              <w14:ligatures w14:val="standardContextual"/>
+            </w:rPr>
           </w:pPr>
-          <w:hyperlink w:anchor="_Toc133427042" w:history="1">
+          <w:hyperlink w:anchor="_Toc135855907" w:history="1">
             <w:r>
               <w:rPr>
                 <w:rStyle w:val="Hipervnculo"/>
@@ -1493,7 +1605,7 @@
               <w:rPr>
                 <w:webHidden/>
               </w:rPr>
-              <w:instrText xml:space="preserve"> PAGEREF _Toc133427042 \h </w:instrText>
+              <w:instrText xml:space="preserve"> PAGEREF _Toc135855907 \h </w:instrText>
             </w:r>
             <w:r>
               <w:rPr>
@@ -1510,7 +1622,7 @@
               <w:rPr>
                 <w:webHidden/>
               </w:rPr>
-              <w:t>15</w:t>
+              <w:t>16</w:t>
             </w:r>
             <w:r>
               <w:rPr>
@@ -1523,8 +1635,12 @@
         <w:p>
           <w:pPr>
             <w:pStyle w:val="TDC3"/>
+            <w:rPr>
+              <w:kern w:val="2"/>
+              <w14:ligatures w14:val="standardContextual"/>
+            </w:rPr>
           </w:pPr>
-          <w:hyperlink w:anchor="_Toc133427043" w:history="1">
+          <w:hyperlink w:anchor="_Toc135855908" w:history="1">
             <w:r>
               <w:rPr>
                 <w:rStyle w:val="Hipervnculo"/>
@@ -1547,7 +1663,7 @@
               <w:rPr>
                 <w:webHidden/>
               </w:rPr>
-              <w:instrText xml:space="preserve"> PAGEREF _Toc133427043 \h </w:instrText>
+              <w:instrText xml:space="preserve"> PAGEREF _Toc135855908 \h </w:instrText>
             </w:r>
             <w:r>
               <w:rPr>
@@ -1564,7 +1680,7 @@
               <w:rPr>
                 <w:webHidden/>
               </w:rPr>
-              <w:t>20</w:t>
+              <w:t>21</w:t>
             </w:r>
             <w:r>
               <w:rPr>
@@ -1577,8 +1693,12 @@
         <w:p>
           <w:pPr>
             <w:pStyle w:val="TDC3"/>
+            <w:rPr>
+              <w:kern w:val="2"/>
+              <w14:ligatures w14:val="standardContextual"/>
+            </w:rPr>
           </w:pPr>
-          <w:hyperlink w:anchor="_Toc133427044" w:history="1">
+          <w:hyperlink w:anchor="_Toc135855909" w:history="1">
             <w:r>
               <w:rPr>
                 <w:rStyle w:val="Hipervnculo"/>
@@ -1601,7 +1721,7 @@
               <w:rPr>
                 <w:webHidden/>
               </w:rPr>
-              <w:instrText xml:space="preserve"> PAGEREF _Toc133427044 \h </w:instrText>
+              <w:instrText xml:space="preserve"> PAGEREF _Toc135855909 \h </w:instrText>
             </w:r>
             <w:r>
               <w:rPr>
@@ -1618,7 +1738,7 @@
               <w:rPr>
                 <w:webHidden/>
               </w:rPr>
-              <w:t>26</w:t>
+              <w:t>27</w:t>
             </w:r>
             <w:r>
               <w:rPr>
@@ -1631,8 +1751,12 @@
         <w:p>
           <w:pPr>
             <w:pStyle w:val="TDC3"/>
+            <w:rPr>
+              <w:kern w:val="2"/>
+              <w14:ligatures w14:val="standardContextual"/>
+            </w:rPr>
           </w:pPr>
-          <w:hyperlink w:anchor="_Toc133427045" w:history="1">
+          <w:hyperlink w:anchor="_Toc135855910" w:history="1">
             <w:r>
               <w:rPr>
                 <w:rStyle w:val="Hipervnculo"/>
@@ -1655,7 +1779,7 @@
               <w:rPr>
                 <w:webHidden/>
               </w:rPr>
-              <w:instrText xml:space="preserve"> PAGEREF _Toc133427045 \h </w:instrText>
+              <w:instrText xml:space="preserve"> PAGEREF _Toc135855910 \h </w:instrText>
             </w:r>
             <w:r>
               <w:rPr>
@@ -1672,7 +1796,7 @@
               <w:rPr>
                 <w:webHidden/>
               </w:rPr>
-              <w:t>26</w:t>
+              <w:t>27</w:t>
             </w:r>
             <w:r>
               <w:rPr>
@@ -1685,8 +1809,12 @@
         <w:p>
           <w:pPr>
             <w:pStyle w:val="TDC3"/>
+            <w:rPr>
+              <w:kern w:val="2"/>
+              <w14:ligatures w14:val="standardContextual"/>
+            </w:rPr>
           </w:pPr>
-          <w:hyperlink w:anchor="_Toc133427046" w:history="1">
+          <w:hyperlink w:anchor="_Toc135855911" w:history="1">
             <w:r>
               <w:rPr>
                 <w:rStyle w:val="Hipervnculo"/>
@@ -1709,7 +1837,7 @@
               <w:rPr>
                 <w:webHidden/>
               </w:rPr>
-              <w:instrText xml:space="preserve"> PAGEREF _Toc133427046 \h </w:instrText>
+              <w:instrText xml:space="preserve"> PAGEREF _Toc135855911 \h </w:instrText>
             </w:r>
             <w:r>
               <w:rPr>
@@ -1726,7 +1854,7 @@
               <w:rPr>
                 <w:webHidden/>
               </w:rPr>
-              <w:t>26</w:t>
+              <w:t>27</w:t>
             </w:r>
             <w:r>
               <w:rPr>
@@ -1739,13 +1867,29 @@
         <w:p>
           <w:pPr>
             <w:pStyle w:val="TDC3"/>
+            <w:rPr>
+              <w:kern w:val="2"/>
+              <w14:ligatures w14:val="standardContextual"/>
+            </w:rPr>
           </w:pPr>
-          <w:hyperlink w:anchor="_Toc133427047" w:history="1">
+          <w:hyperlink w:anchor="_Toc135855912" w:history="1">
             <w:r>
               <w:rPr>
                 <w:rStyle w:val="Hipervnculo"/>
               </w:rPr>
-              <w:t>7.7 Almacenamiento</w:t>
+              <w:t>7.7 Alm</w:t>
+            </w:r>
+            <w:r>
+              <w:rPr>
+                <w:rStyle w:val="Hipervnculo"/>
+              </w:rPr>
+              <w:t>a</w:t>
+            </w:r>
+            <w:r>
+              <w:rPr>
+                <w:rStyle w:val="Hipervnculo"/>
+              </w:rPr>
+              <w:t>cenamiento</w:t>
             </w:r>
             <w:r>
               <w:rPr>
@@ -1763,7 +1907,7 @@
               <w:rPr>
                 <w:webHidden/>
               </w:rPr>
-              <w:instrText xml:space="preserve"> PAGEREF _Toc133427047 \h </w:instrText>
+              <w:instrText xml:space="preserve"> PAGEREF _Toc135855912 \h </w:instrText>
             </w:r>
             <w:r>
               <w:rPr>
@@ -1780,7 +1924,7 @@
               <w:rPr>
                 <w:webHidden/>
               </w:rPr>
-              <w:t>27</w:t>
+              <w:t>29</w:t>
             </w:r>
             <w:r>
               <w:rPr>
@@ -1793,8 +1937,12 @@
         <w:p>
           <w:pPr>
             <w:pStyle w:val="TDC3"/>
+            <w:rPr>
+              <w:kern w:val="2"/>
+              <w14:ligatures w14:val="standardContextual"/>
+            </w:rPr>
           </w:pPr>
-          <w:hyperlink w:anchor="_Toc133427048" w:history="1">
+          <w:hyperlink w:anchor="_Toc135855913" w:history="1">
             <w:r>
               <w:rPr>
                 <w:rStyle w:val="Hipervnculo"/>
@@ -1817,7 +1965,7 @@
               <w:rPr>
                 <w:webHidden/>
               </w:rPr>
-              <w:instrText xml:space="preserve"> PAGEREF _Toc133427048 \h </w:instrText>
+              <w:instrText xml:space="preserve"> PAGEREF _Toc135855913 \h </w:instrText>
             </w:r>
             <w:r>
               <w:rPr>
@@ -1834,7 +1982,7 @@
               <w:rPr>
                 <w:webHidden/>
               </w:rPr>
-              <w:t>27</w:t>
+              <w:t>30</w:t>
             </w:r>
             <w:r>
               <w:rPr>
@@ -1847,13 +1995,17 @@
         <w:p>
           <w:pPr>
             <w:pStyle w:val="TDC3"/>
+            <w:rPr>
+              <w:kern w:val="2"/>
+              <w14:ligatures w14:val="standardContextual"/>
+            </w:rPr>
           </w:pPr>
-          <w:hyperlink w:anchor="_Toc133427049" w:history="1">
+          <w:hyperlink w:anchor="_Toc135855914" w:history="1">
             <w:r>
               <w:rPr>
                 <w:rStyle w:val="Hipervnculo"/>
               </w:rPr>
-              <w:t>7.9 WebSockets y Notificaciones</w:t>
+              <w:t>7.9 WebSockets y Notificaciones en tiempo real</w:t>
             </w:r>
             <w:r>
               <w:rPr>
@@ -1871,7 +2023,7 @@
               <w:rPr>
                 <w:webHidden/>
               </w:rPr>
-              <w:instrText xml:space="preserve"> PAGEREF _Toc133427049 \h </w:instrText>
+              <w:instrText xml:space="preserve"> PAGEREF _Toc135855914 \h </w:instrText>
             </w:r>
             <w:r>
               <w:rPr>
@@ -1888,7 +2040,7 @@
               <w:rPr>
                 <w:webHidden/>
               </w:rPr>
-              <w:t>27</w:t>
+              <w:t>31</w:t>
             </w:r>
             <w:r>
               <w:rPr>
@@ -1922,7 +2074,7 @@
           <w:numId w:val="30"/>
         </w:numPr>
       </w:pPr>
-      <w:bookmarkStart w:id="4" w:name="_Toc133427025"/>
+      <w:bookmarkStart w:id="4" w:name="_Toc135855890"/>
       <w:r>
         <w:lastRenderedPageBreak/>
         <w:t>Introducción</w:t>
@@ -2127,7 +2279,7 @@
           <w:numId w:val="30"/>
         </w:numPr>
       </w:pPr>
-      <w:bookmarkStart w:id="5" w:name="_Toc133427026"/>
+      <w:bookmarkStart w:id="5" w:name="_Toc135855891"/>
       <w:r>
         <w:lastRenderedPageBreak/>
         <w:t>Requisitos</w:t>
@@ -2147,7 +2299,7 @@
           <w:specVanish/>
         </w:rPr>
       </w:pPr>
-      <w:bookmarkStart w:id="6" w:name="_Toc133427027"/>
+      <w:bookmarkStart w:id="6" w:name="_Toc135855892"/>
       <w:r>
         <w:t>2.1 Requisitos Funcionales</w:t>
       </w:r>
@@ -2401,7 +2553,7 @@
         </w:numPr>
         <w:ind w:left="720" w:hanging="11"/>
       </w:pPr>
-      <w:bookmarkStart w:id="7" w:name="_Toc133427028"/>
+      <w:bookmarkStart w:id="7" w:name="_Toc135855893"/>
       <w:r>
         <w:t>2.2 Requisitos No Funcionales</w:t>
       </w:r>
@@ -2498,7 +2650,7 @@
           <w:numId w:val="30"/>
         </w:numPr>
       </w:pPr>
-      <w:bookmarkStart w:id="8" w:name="_Toc133427029"/>
+      <w:bookmarkStart w:id="8" w:name="_Toc135855894"/>
       <w:r>
         <w:lastRenderedPageBreak/>
         <w:t>Competencia</w:t>
@@ -2859,7 +3011,7 @@
           <w:numId w:val="30"/>
         </w:numPr>
       </w:pPr>
-      <w:bookmarkStart w:id="9" w:name="_Toc133427030"/>
+      <w:bookmarkStart w:id="9" w:name="_Toc135855895"/>
       <w:r>
         <w:lastRenderedPageBreak/>
         <w:t>Elección Tecnológica</w:t>
@@ -2874,7 +3026,7 @@
           <w:numId w:val="30"/>
         </w:numPr>
       </w:pPr>
-      <w:bookmarkStart w:id="10" w:name="_Toc133427031"/>
+      <w:bookmarkStart w:id="10" w:name="_Toc135855896"/>
       <w:r>
         <w:t xml:space="preserve">Creación API </w:t>
       </w:r>
@@ -3436,7 +3588,7 @@
           <w:numId w:val="30"/>
         </w:numPr>
       </w:pPr>
-      <w:bookmarkStart w:id="11" w:name="_Toc133427032"/>
+      <w:bookmarkStart w:id="11" w:name="_Toc135855897"/>
       <w:r>
         <w:lastRenderedPageBreak/>
         <w:t>Base de datos</w:t>
@@ -4300,7 +4452,7 @@
           <w:numId w:val="30"/>
         </w:numPr>
       </w:pPr>
-      <w:bookmarkStart w:id="12" w:name="_Toc133427033"/>
+      <w:bookmarkStart w:id="12" w:name="_Toc135855898"/>
       <w:r>
         <w:t>Front-</w:t>
       </w:r>
@@ -5458,7 +5610,7 @@
         </w:numPr>
         <w:ind w:left="709"/>
       </w:pPr>
-      <w:bookmarkStart w:id="13" w:name="_Toc133427034"/>
+      <w:bookmarkStart w:id="13" w:name="_Toc135855899"/>
       <w:r>
         <w:lastRenderedPageBreak/>
         <w:t xml:space="preserve">4.4 </w:t>
@@ -5602,7 +5754,7 @@
           <w:numId w:val="40"/>
         </w:numPr>
       </w:pPr>
-      <w:bookmarkStart w:id="14" w:name="_Toc133427035"/>
+      <w:bookmarkStart w:id="14" w:name="_Toc135855900"/>
       <w:r>
         <w:rPr>
           <w:noProof/>
@@ -5704,7 +5856,7 @@
           <w:numId w:val="40"/>
         </w:numPr>
       </w:pPr>
-      <w:bookmarkStart w:id="15" w:name="_Toc133427036"/>
+      <w:bookmarkStart w:id="15" w:name="_Toc135855901"/>
       <w:r>
         <w:t>Diagrama de Casos de Uso</w:t>
       </w:r>
@@ -5719,7 +5871,7 @@
         </w:numPr>
         <w:ind w:left="720"/>
       </w:pPr>
-      <w:bookmarkStart w:id="16" w:name="_Toc133427037"/>
+      <w:bookmarkStart w:id="16" w:name="_Toc135855902"/>
       <w:r>
         <w:t>6.1 Usuarios</w:t>
       </w:r>
@@ -5800,7 +5952,7 @@
         </w:numPr>
         <w:ind w:left="720"/>
       </w:pPr>
-      <w:bookmarkStart w:id="17" w:name="_Toc133427038"/>
+      <w:bookmarkStart w:id="17" w:name="_Toc135855903"/>
       <w:r>
         <w:t>6.2 Administradores</w:t>
       </w:r>
@@ -5897,7 +6049,7 @@
         </w:numPr>
         <w:ind w:left="720"/>
       </w:pPr>
-      <w:bookmarkStart w:id="18" w:name="_Toc133427039"/>
+      <w:bookmarkStart w:id="18" w:name="_Toc135855904"/>
       <w:r>
         <w:t>6.3 Asociaciones</w:t>
       </w:r>
@@ -5977,7 +6129,7 @@
           <w:numId w:val="40"/>
         </w:numPr>
       </w:pPr>
-      <w:bookmarkStart w:id="19" w:name="_Toc133427040"/>
+      <w:bookmarkStart w:id="19" w:name="_Toc135855905"/>
       <w:r>
         <w:t>Back-</w:t>
       </w:r>
@@ -5997,7 +6149,7 @@
         </w:numPr>
         <w:ind w:left="720" w:hanging="285"/>
       </w:pPr>
-      <w:bookmarkStart w:id="20" w:name="_Toc133427041"/>
+      <w:bookmarkStart w:id="20" w:name="_Toc135855906"/>
       <w:r>
         <w:t>7.1 Modelos de Datos</w:t>
       </w:r>
@@ -6816,7 +6968,7 @@
         </w:numPr>
         <w:ind w:left="720" w:hanging="720"/>
       </w:pPr>
-      <w:bookmarkStart w:id="21" w:name="_Toc133427042"/>
+      <w:bookmarkStart w:id="21" w:name="_Toc135855907"/>
       <w:r>
         <w:lastRenderedPageBreak/>
         <w:t>7.2 Repositorios</w:t>
@@ -7979,7 +8131,7 @@
         </w:numPr>
         <w:ind w:left="720"/>
       </w:pPr>
-      <w:bookmarkStart w:id="22" w:name="_Toc133427043"/>
+      <w:bookmarkStart w:id="22" w:name="_Toc135855908"/>
       <w:r>
         <w:lastRenderedPageBreak/>
         <w:t>7.3 Rutas</w:t>
@@ -9113,6 +9265,9 @@
     </w:p>
     <w:p>
       <w:r>
+        <w:rPr>
+          <w:noProof/>
+        </w:rPr>
         <w:drawing>
           <wp:anchor distT="0" distB="0" distL="114300" distR="114300" simplePos="0" relativeHeight="251709440" behindDoc="0" locked="0" layoutInCell="1" allowOverlap="1" wp14:anchorId="2F9AF9BD" wp14:editId="06A0EA64">
             <wp:simplePos x="0" y="0"/>
@@ -9250,6 +9405,9 @@
     </w:p>
     <w:p>
       <w:r>
+        <w:rPr>
+          <w:noProof/>
+        </w:rPr>
         <w:lastRenderedPageBreak/>
         <w:drawing>
           <wp:anchor distT="0" distB="0" distL="114300" distR="114300" simplePos="0" relativeHeight="251710464" behindDoc="0" locked="0" layoutInCell="1" allowOverlap="1" wp14:anchorId="01B10040" wp14:editId="5B30BFE7">
@@ -9372,6 +9530,9 @@
     </w:p>
     <w:p>
       <w:r>
+        <w:rPr>
+          <w:noProof/>
+        </w:rPr>
         <w:drawing>
           <wp:anchor distT="0" distB="0" distL="114300" distR="114300" simplePos="0" relativeHeight="251711488" behindDoc="0" locked="0" layoutInCell="1" allowOverlap="1" wp14:anchorId="21A11EE4" wp14:editId="0B9F9ED9">
             <wp:simplePos x="0" y="0"/>
@@ -10159,7 +10320,7 @@
         </w:numPr>
         <w:ind w:left="720"/>
       </w:pPr>
-      <w:bookmarkStart w:id="24" w:name="_Toc133427044"/>
+      <w:bookmarkStart w:id="24" w:name="_Toc135855909"/>
       <w:r>
         <w:rPr>
           <w:noProof/>
@@ -10350,7 +10511,7 @@
         </w:numPr>
         <w:ind w:left="720"/>
       </w:pPr>
-      <w:bookmarkStart w:id="25" w:name="_Toc133427045"/>
+      <w:bookmarkStart w:id="25" w:name="_Toc135855910"/>
       <w:r>
         <w:t>7.5 Reactividad y Asincronía</w:t>
       </w:r>
@@ -10444,7 +10605,7 @@
         </w:numPr>
         <w:ind w:left="720"/>
       </w:pPr>
-      <w:bookmarkStart w:id="26" w:name="_Toc133427046"/>
+      <w:bookmarkStart w:id="26" w:name="_Toc135855911"/>
       <w:r>
         <w:t>7.6 Seguridad</w:t>
       </w:r>
@@ -10775,7 +10936,7 @@
         </w:numPr>
         <w:ind w:left="720"/>
       </w:pPr>
-      <w:bookmarkStart w:id="27" w:name="_Toc133427047"/>
+      <w:bookmarkStart w:id="27" w:name="_Toc135855912"/>
       <w:r>
         <w:t>7.7 Almacenamiento</w:t>
       </w:r>
@@ -10825,6 +10986,7 @@
         <w:t>Creamos el fichero en el directorio establecido para el almacenamiento y escribimos los bytes leídos al principio.</w:t>
       </w:r>
     </w:p>
+    <w:p/>
     <w:p>
       <w:pPr>
         <w:jc w:val="center"/>
@@ -10834,9 +10996,9 @@
           <w:noProof/>
         </w:rPr>
         <w:drawing>
-          <wp:inline distT="0" distB="0" distL="0" distR="0" wp14:anchorId="53389A75" wp14:editId="1A637092">
-            <wp:extent cx="6031230" cy="917575"/>
-            <wp:effectExtent l="0" t="0" r="7620" b="0"/>
+          <wp:inline distT="0" distB="0" distL="0" distR="0" wp14:anchorId="53389A75" wp14:editId="45599D03">
+            <wp:extent cx="6513152" cy="990893"/>
+            <wp:effectExtent l="0" t="0" r="2540" b="0"/>
             <wp:docPr id="57" name="Imagen 57" descr="Interfaz de usuario gráfica&#10;&#10;Descripción generada automáticamente con confianza media"/>
             <wp:cNvGraphicFramePr>
               <a:graphicFrameLocks xmlns:a="http://schemas.openxmlformats.org/drawingml/2006/main" noChangeAspect="1"/>
@@ -10857,7 +11019,7 @@
                   <pic:spPr>
                     <a:xfrm>
                       <a:off x="0" y="0"/>
-                      <a:ext cx="6031230" cy="917575"/>
+                      <a:ext cx="6558329" cy="997766"/>
                     </a:xfrm>
                     <a:prstGeom prst="rect">
                       <a:avLst/>
@@ -10888,6 +11050,7 @@
         <w:t>Para devolver un fichero, buscamos el fichero por el nombre proporcionado, si existe lo devolvemos y sino devolvemos nulo.</w:t>
       </w:r>
     </w:p>
+    <w:p/>
     <w:p>
       <w:pPr>
         <w:jc w:val="center"/>
@@ -10897,9 +11060,9 @@
           <w:noProof/>
         </w:rPr>
         <w:drawing>
-          <wp:inline distT="0" distB="0" distL="0" distR="0" wp14:anchorId="1D9084C1" wp14:editId="4DCA5FBE">
-            <wp:extent cx="4373217" cy="1236950"/>
-            <wp:effectExtent l="0" t="0" r="0" b="1905"/>
+          <wp:inline distT="0" distB="0" distL="0" distR="0" wp14:anchorId="1D9084C1" wp14:editId="611B3472">
+            <wp:extent cx="5215250" cy="1475117"/>
+            <wp:effectExtent l="0" t="0" r="5080" b="0"/>
             <wp:docPr id="58" name="Imagen 58" descr="Texto&#10;&#10;Descripción generada automáticamente"/>
             <wp:cNvGraphicFramePr>
               <a:graphicFrameLocks xmlns:a="http://schemas.openxmlformats.org/drawingml/2006/main" noChangeAspect="1"/>
@@ -10920,7 +11083,7 @@
                   <pic:spPr>
                     <a:xfrm>
                       <a:off x="0" y="0"/>
-                      <a:ext cx="4387866" cy="1241094"/>
+                      <a:ext cx="5272158" cy="1491213"/>
                     </a:xfrm>
                     <a:prstGeom prst="rect">
                       <a:avLst/>
@@ -10951,6 +11114,7 @@
         <w:t>Muy similar que el de mostrar imagen pero si existe, eliminamos el fichero que hemos conseguido.</w:t>
       </w:r>
     </w:p>
+    <w:p/>
     <w:p>
       <w:pPr>
         <w:jc w:val="center"/>
@@ -10960,10 +11124,10 @@
           <w:noProof/>
         </w:rPr>
         <w:drawing>
-          <wp:inline distT="0" distB="0" distL="0" distR="0" wp14:anchorId="3A6CCFF6" wp14:editId="054E573F">
-            <wp:extent cx="4373214" cy="1367624"/>
-            <wp:effectExtent l="0" t="0" r="0" b="4445"/>
-            <wp:docPr id="59" name="Imagen 59" descr="Texto&#10;&#10;Descripción generada automáticamente"/>
+          <wp:inline distT="0" distB="0" distL="0" distR="0" wp14:anchorId="0BA80C28" wp14:editId="567705ED">
+            <wp:extent cx="5037827" cy="1960620"/>
+            <wp:effectExtent l="0" t="0" r="0" b="1905"/>
+            <wp:docPr id="214574344" name="Imagen 1" descr="Texto&#10;&#10;Descripción generada automáticamente"/>
             <wp:cNvGraphicFramePr>
               <a:graphicFrameLocks xmlns:a="http://schemas.openxmlformats.org/drawingml/2006/main" noChangeAspect="1"/>
             </wp:cNvGraphicFramePr>
@@ -10971,7 +11135,7 @@
               <a:graphicData uri="http://schemas.openxmlformats.org/drawingml/2006/picture">
                 <pic:pic xmlns:pic="http://schemas.openxmlformats.org/drawingml/2006/picture">
                   <pic:nvPicPr>
-                    <pic:cNvPr id="59" name="Imagen 59" descr="Texto&#10;&#10;Descripción generada automáticamente"/>
+                    <pic:cNvPr id="214574344" name="Imagen 1" descr="Texto&#10;&#10;Descripción generada automáticamente"/>
                     <pic:cNvPicPr/>
                   </pic:nvPicPr>
                   <pic:blipFill>
@@ -10983,7 +11147,7 @@
                   <pic:spPr>
                     <a:xfrm>
                       <a:off x="0" y="0"/>
-                      <a:ext cx="4390894" cy="1373153"/>
+                      <a:ext cx="5050122" cy="1965405"/>
                     </a:xfrm>
                     <a:prstGeom prst="rect">
                       <a:avLst/>
@@ -11006,7 +11170,6 @@
           <w:color w:val="000000" w:themeColor="text1"/>
         </w:rPr>
       </w:pPr>
-      <w:bookmarkStart w:id="28" w:name="_Toc133427048"/>
       <w:r>
         <w:br w:type="page"/>
       </w:r>
@@ -11020,6 +11183,7 @@
         </w:numPr>
         <w:ind w:left="720"/>
       </w:pPr>
+      <w:bookmarkStart w:id="28" w:name="_Toc135855913"/>
       <w:r>
         <w:lastRenderedPageBreak/>
         <w:t>7.8 Test</w:t>
@@ -11150,15 +11314,7 @@
     </w:p>
     <w:p>
       <w:r>
-        <w:t xml:space="preserve">Para realizar </w:t>
-      </w:r>
-      <w:proofErr w:type="gramStart"/>
-      <w:r>
-        <w:t>los test</w:t>
-      </w:r>
-      <w:proofErr w:type="gramEnd"/>
-      <w:r>
-        <w:t xml:space="preserve"> debemos por cada llamada que se haga a el repositorio en la función del servicio a probar, poner un </w:t>
+        <w:t xml:space="preserve">Para realizar los test debemos por cada llamada que se haga a el repositorio en la función del servicio a probar, poner un </w:t>
       </w:r>
       <w:proofErr w:type="spellStart"/>
       <w:r>
@@ -11331,7 +11487,7 @@
         </w:numPr>
         <w:ind w:left="720"/>
       </w:pPr>
-      <w:bookmarkStart w:id="29" w:name="_Toc133427049"/>
+      <w:bookmarkStart w:id="29" w:name="_Toc135855914"/>
       <w:r>
         <w:lastRenderedPageBreak/>
         <w:t xml:space="preserve">7.9 </w:t>
@@ -11344,10 +11500,10 @@
       <w:r>
         <w:t xml:space="preserve"> y Notificaciones</w:t>
       </w:r>
+      <w:r>
+        <w:t xml:space="preserve"> en tiempo real</w:t>
+      </w:r>
       <w:bookmarkEnd w:id="29"/>
-      <w:r>
-        <w:t xml:space="preserve"> en tiempo real</w:t>
-      </w:r>
     </w:p>
     <w:p>
       <w:r>
@@ -11443,7 +11599,13 @@
     <w:p/>
     <w:p>
       <w:r>
-        <w:t>Cuando se accede a la ruta lo añadimos como suscriptor para poder luego ir enviándole los nuevos datos que se vayan generando y cuando el cliente cierra la ruta lo sacamos de los suscriptores.</w:t>
+        <w:t xml:space="preserve">Cuando se accede a la ruta lo añadimos como suscriptor para poder luego ir enviándole los nuevos datos que se vayan generando y cuando el cliente cierra la ruta </w:t>
+      </w:r>
+      <w:r>
+        <w:t>lo</w:t>
+      </w:r>
+      <w:r>
+        <w:t xml:space="preserve"> sacamos de los suscriptores.</w:t>
       </w:r>
     </w:p>
     <w:sectPr>

</xml_diff>